<commit_message>
Artigo e Apresentação finalizado na pasta de Documentos. Projeto com e sem tela da rede neural
</commit_message>
<xml_diff>
--- a/Documentos/DIAGNÓSTICO RÁPIDO MAMOGRAFIA.docx
+++ b/Documentos/DIAGNÓSTICO RÁPIDO MAMOGRAFIA.docx
@@ -4,8 +4,6 @@
   <w:body>
     <w:p>
       <w:pPr>
-        <w:spacing w:line="360" w:lineRule="auto"/>
-        <w:jc w:val="center"/>
         <w:rPr>
           <w:rFonts w:ascii="Times New Roman" w:hAnsi="Times New Roman" w:cs="Times New Roman"/>
           <w:b/>
@@ -567,7 +565,15 @@
           <w:sz w:val="24"/>
           <w:szCs w:val="20"/>
         </w:rPr>
-        <w:t>a realização do referido sistema,</w:t>
+        <w:t xml:space="preserve">o desenvolvimento </w:t>
+      </w:r>
+      <w:r>
+        <w:rPr>
+          <w:rFonts w:ascii="Times New Roman" w:hAnsi="Times New Roman" w:cs="Times New Roman"/>
+          <w:sz w:val="24"/>
+          <w:szCs w:val="20"/>
+        </w:rPr>
+        <w:t>do referido sistema,</w:t>
       </w:r>
       <w:r>
         <w:rPr>
@@ -591,7 +597,15 @@
           <w:sz w:val="24"/>
           <w:szCs w:val="20"/>
         </w:rPr>
-        <w:t xml:space="preserve"> usado Redes Neurais Artificiais (</w:t>
+        <w:t xml:space="preserve"> utilizado conceitos de </w:t>
+      </w:r>
+      <w:r>
+        <w:rPr>
+          <w:rFonts w:ascii="Times New Roman" w:hAnsi="Times New Roman" w:cs="Times New Roman"/>
+          <w:sz w:val="24"/>
+          <w:szCs w:val="20"/>
+        </w:rPr>
+        <w:t>Redes Neurais Artificiais (</w:t>
       </w:r>
       <w:proofErr w:type="spellStart"/>
       <w:r>
@@ -643,7 +657,7 @@
           <w:sz w:val="24"/>
           <w:szCs w:val="20"/>
         </w:rPr>
-        <w:t xml:space="preserve"> e </w:t>
+        <w:t xml:space="preserve"> e como elas funcionam. Posteriormente, será relatado </w:t>
       </w:r>
       <w:r>
         <w:rPr>
@@ -652,7 +666,7 @@
           <w:szCs w:val="20"/>
         </w:rPr>
         <w:lastRenderedPageBreak/>
-        <w:t>como elas funcionam. Posteriormente, será relatado sobre o câncer de mama, e por fim, sobre o desenvolvimento do sistema e as suas funcionalidades.</w:t>
+        <w:t>sobre o câncer de mama, e por fim, sobre o desenvolvimento do sistema e as suas funcionalidades.</w:t>
       </w:r>
     </w:p>
     <w:p>
@@ -774,7 +788,23 @@
           <w:sz w:val="24"/>
           <w:szCs w:val="20"/>
         </w:rPr>
-        <w:t>o sistema nervoso humano. Sua forma de pensar e tomar decisão sobre determinado assunto.</w:t>
+        <w:t>o sistema nervoso humano</w:t>
+      </w:r>
+      <w:r>
+        <w:rPr>
+          <w:rFonts w:ascii="Times New Roman" w:hAnsi="Times New Roman" w:cs="Times New Roman"/>
+          <w:sz w:val="24"/>
+          <w:szCs w:val="20"/>
+        </w:rPr>
+        <w:t>, ou seja, s</w:t>
+      </w:r>
+      <w:r>
+        <w:rPr>
+          <w:rFonts w:ascii="Times New Roman" w:hAnsi="Times New Roman" w:cs="Times New Roman"/>
+          <w:sz w:val="24"/>
+          <w:szCs w:val="20"/>
+        </w:rPr>
+        <w:t>ua forma de pensar e tomar decisão sobre determinado assunto.</w:t>
       </w:r>
       <w:r>
         <w:rPr>
@@ -792,7 +822,6 @@
         </w:rPr>
         <w:t xml:space="preserve">Ela faz uso de </w:t>
       </w:r>
-      <w:proofErr w:type="spellStart"/>
       <w:r>
         <w:rPr>
           <w:rFonts w:ascii="Times New Roman" w:hAnsi="Times New Roman" w:cs="Times New Roman"/>
@@ -800,25 +829,31 @@
           <w:sz w:val="24"/>
           <w:szCs w:val="20"/>
         </w:rPr>
-        <w:t>Perceptron</w:t>
-      </w:r>
-      <w:proofErr w:type="spellEnd"/>
-      <w:r>
-        <w:rPr>
-          <w:rFonts w:ascii="Times New Roman" w:hAnsi="Times New Roman" w:cs="Times New Roman"/>
-          <w:i/>
-          <w:sz w:val="24"/>
-          <w:szCs w:val="20"/>
-        </w:rPr>
-        <w:t xml:space="preserve"> </w:t>
-      </w:r>
-      <w:r>
-        <w:rPr>
-          <w:rFonts w:ascii="Times New Roman" w:hAnsi="Times New Roman" w:cs="Times New Roman"/>
-          <w:sz w:val="24"/>
-          <w:szCs w:val="20"/>
-        </w:rPr>
-        <w:t xml:space="preserve">– algoritmo de aprendizado par resolver </w:t>
+        <w:t xml:space="preserve">Perceptron </w:t>
+      </w:r>
+      <w:r>
+        <w:rPr>
+          <w:rFonts w:ascii="Times New Roman" w:hAnsi="Times New Roman" w:cs="Times New Roman"/>
+          <w:sz w:val="24"/>
+          <w:szCs w:val="20"/>
+        </w:rPr>
+        <w:t>– algoritmo de aprendizado par</w:t>
+      </w:r>
+      <w:r>
+        <w:rPr>
+          <w:rFonts w:ascii="Times New Roman" w:hAnsi="Times New Roman" w:cs="Times New Roman"/>
+          <w:sz w:val="24"/>
+          <w:szCs w:val="20"/>
+        </w:rPr>
+        <w:t>a</w:t>
+      </w:r>
+      <w:r>
+        <w:rPr>
+          <w:rFonts w:ascii="Times New Roman" w:hAnsi="Times New Roman" w:cs="Times New Roman"/>
+          <w:sz w:val="24"/>
+          <w:szCs w:val="20"/>
+        </w:rPr>
+        <w:t xml:space="preserve"> resolver </w:t>
       </w:r>
       <w:r>
         <w:rPr>
@@ -861,9 +896,9 @@
           <w:lang w:eastAsia="pt-BR"/>
         </w:rPr>
         <w:drawing>
-          <wp:inline distT="0" distB="0" distL="0" distR="0" wp14:anchorId="16EFA18D" wp14:editId="021557C6">
-            <wp:extent cx="3905250" cy="1962150"/>
-            <wp:effectExtent l="0" t="0" r="0" b="0"/>
+          <wp:inline distT="0" distB="0" distL="0" distR="0" wp14:anchorId="4A91ECE5" wp14:editId="7BDA2575">
+            <wp:extent cx="4815211" cy="2419350"/>
+            <wp:effectExtent l="0" t="0" r="4445" b="0"/>
             <wp:docPr id="1" name="Imagem 1" descr="Imagem relacionada"/>
             <wp:cNvGraphicFramePr>
               <a:graphicFrameLocks xmlns:a="http://schemas.openxmlformats.org/drawingml/2006/main" noChangeAspect="1"/>
@@ -893,7 +928,7 @@
                   <pic:spPr bwMode="auto">
                     <a:xfrm>
                       <a:off x="0" y="0"/>
-                      <a:ext cx="3905250" cy="1962150"/>
+                      <a:ext cx="4836660" cy="2430127"/>
                     </a:xfrm>
                     <a:prstGeom prst="rect">
                       <a:avLst/>
@@ -1273,18 +1308,9 @@
           <w:sz w:val="24"/>
           <w:szCs w:val="20"/>
         </w:rPr>
-        <w:t xml:space="preserve">O </w:t>
-      </w:r>
-      <w:proofErr w:type="spellStart"/>
-      <w:r>
-        <w:rPr>
-          <w:rFonts w:ascii="Times New Roman" w:hAnsi="Times New Roman" w:cs="Times New Roman"/>
-          <w:sz w:val="24"/>
-          <w:szCs w:val="20"/>
-        </w:rPr>
-        <w:t>Perceptron</w:t>
-      </w:r>
-      <w:proofErr w:type="spellEnd"/>
+        <w:lastRenderedPageBreak/>
+        <w:t>O Perceptron</w:t>
+      </w:r>
       <w:r>
         <w:rPr>
           <w:rFonts w:ascii="Times New Roman" w:hAnsi="Times New Roman" w:cs="Times New Roman"/>
@@ -1299,7 +1325,15 @@
           <w:sz w:val="24"/>
           <w:szCs w:val="20"/>
         </w:rPr>
-        <w:t xml:space="preserve"> 3 ou mais camadas</w:t>
+        <w:t xml:space="preserve"> </w:t>
+      </w:r>
+      <w:r>
+        <w:rPr>
+          <w:rFonts w:ascii="Times New Roman" w:hAnsi="Times New Roman" w:cs="Times New Roman"/>
+          <w:sz w:val="24"/>
+          <w:szCs w:val="20"/>
+        </w:rPr>
+        <w:t>as seguintes características</w:t>
       </w:r>
       <w:r>
         <w:rPr>
@@ -1333,7 +1367,6 @@
           <w:sz w:val="24"/>
           <w:szCs w:val="20"/>
         </w:rPr>
-        <w:lastRenderedPageBreak/>
         <w:t>A</w:t>
       </w:r>
       <w:r>
@@ -1472,7 +1505,7 @@
           <w:sz w:val="24"/>
           <w:szCs w:val="20"/>
         </w:rPr>
-        <w:t>Uma ou mais</w:t>
+        <w:t>Neurônios da</w:t>
       </w:r>
       <w:r>
         <w:rPr>
@@ -1481,7 +1514,7 @@
           <w:sz w:val="24"/>
           <w:szCs w:val="20"/>
         </w:rPr>
-        <w:t xml:space="preserve"> C</w:t>
+        <w:t xml:space="preserve"> </w:t>
       </w:r>
       <w:r>
         <w:rPr>
@@ -1490,7 +1523,7 @@
           <w:sz w:val="24"/>
           <w:szCs w:val="20"/>
         </w:rPr>
-        <w:t>amada</w:t>
+        <w:t>C</w:t>
       </w:r>
       <w:r>
         <w:rPr>
@@ -1499,7 +1532,7 @@
           <w:sz w:val="24"/>
           <w:szCs w:val="20"/>
         </w:rPr>
-        <w:t>s</w:t>
+        <w:t xml:space="preserve">amada </w:t>
       </w:r>
       <w:r>
         <w:rPr>
@@ -1508,51 +1541,253 @@
           <w:sz w:val="24"/>
           <w:szCs w:val="20"/>
         </w:rPr>
+        <w:t>I</w:t>
+      </w:r>
+      <w:r>
+        <w:rPr>
+          <w:rFonts w:ascii="Times New Roman" w:hAnsi="Times New Roman" w:cs="Times New Roman"/>
+          <w:b/>
+          <w:sz w:val="24"/>
+          <w:szCs w:val="20"/>
+        </w:rPr>
+        <w:t>ntermediária</w:t>
+      </w:r>
+      <w:r>
+        <w:rPr>
+          <w:rFonts w:ascii="Times New Roman" w:hAnsi="Times New Roman" w:cs="Times New Roman"/>
+          <w:b/>
+          <w:sz w:val="24"/>
+          <w:szCs w:val="20"/>
+        </w:rPr>
+        <w:t xml:space="preserve"> ou O</w:t>
+      </w:r>
+      <w:r>
+        <w:rPr>
+          <w:rFonts w:ascii="Times New Roman" w:hAnsi="Times New Roman" w:cs="Times New Roman"/>
+          <w:b/>
+          <w:sz w:val="24"/>
+          <w:szCs w:val="20"/>
+        </w:rPr>
+        <w:t>culta</w:t>
+      </w:r>
+      <w:r>
+        <w:rPr>
+          <w:rFonts w:ascii="Times New Roman" w:hAnsi="Times New Roman" w:cs="Times New Roman"/>
+          <w:sz w:val="24"/>
+          <w:szCs w:val="20"/>
+        </w:rPr>
+        <w:t xml:space="preserve">: onde é feita a maior parte do processo de classificação, </w:t>
+      </w:r>
+      <w:r>
+        <w:rPr>
+          <w:rFonts w:ascii="Times New Roman" w:hAnsi="Times New Roman" w:cs="Times New Roman"/>
+          <w:sz w:val="24"/>
+          <w:szCs w:val="20"/>
+        </w:rPr>
+        <w:t>através das conexões ponderadas.</w:t>
+      </w:r>
+    </w:p>
+    <w:p>
+      <w:pPr>
+        <w:spacing w:line="360" w:lineRule="auto"/>
+        <w:ind w:firstLine="708"/>
+        <w:jc w:val="both"/>
+        <w:rPr>
+          <w:rFonts w:ascii="Times New Roman" w:hAnsi="Times New Roman" w:cs="Times New Roman"/>
+          <w:sz w:val="24"/>
+          <w:szCs w:val="20"/>
+        </w:rPr>
+      </w:pPr>
+      <w:r>
+        <w:rPr>
+          <w:rFonts w:ascii="Times New Roman" w:hAnsi="Times New Roman" w:cs="Times New Roman"/>
+          <w:sz w:val="24"/>
+          <w:szCs w:val="20"/>
+        </w:rPr>
+        <w:t xml:space="preserve">Para o desenvolvimento do sistema, foi utilizado a rede MLP </w:t>
+      </w:r>
+      <w:r>
+        <w:rPr>
+          <w:rFonts w:ascii="Times New Roman" w:hAnsi="Times New Roman" w:cs="Times New Roman"/>
+          <w:sz w:val="24"/>
+          <w:szCs w:val="20"/>
+        </w:rPr>
+        <w:t>–</w:t>
+      </w:r>
+      <w:r>
+        <w:rPr>
+          <w:rFonts w:ascii="Times New Roman" w:hAnsi="Times New Roman" w:cs="Times New Roman"/>
+          <w:sz w:val="24"/>
+          <w:szCs w:val="20"/>
+        </w:rPr>
         <w:t xml:space="preserve"> </w:t>
       </w:r>
-      <w:r>
-        <w:rPr>
-          <w:rFonts w:ascii="Times New Roman" w:hAnsi="Times New Roman" w:cs="Times New Roman"/>
-          <w:b/>
-          <w:sz w:val="24"/>
-          <w:szCs w:val="20"/>
-        </w:rPr>
-        <w:t>I</w:t>
-      </w:r>
-      <w:r>
-        <w:rPr>
-          <w:rFonts w:ascii="Times New Roman" w:hAnsi="Times New Roman" w:cs="Times New Roman"/>
-          <w:b/>
-          <w:sz w:val="24"/>
-          <w:szCs w:val="20"/>
-        </w:rPr>
-        <w:t>ntermediária</w:t>
-      </w:r>
-      <w:r>
-        <w:rPr>
-          <w:rFonts w:ascii="Times New Roman" w:hAnsi="Times New Roman" w:cs="Times New Roman"/>
-          <w:b/>
-          <w:sz w:val="24"/>
-          <w:szCs w:val="20"/>
-        </w:rPr>
-        <w:t>s ou O</w:t>
-      </w:r>
-      <w:r>
-        <w:rPr>
-          <w:rFonts w:ascii="Times New Roman" w:hAnsi="Times New Roman" w:cs="Times New Roman"/>
-          <w:b/>
-          <w:sz w:val="24"/>
-          <w:szCs w:val="20"/>
-        </w:rPr>
-        <w:t>cultas</w:t>
-      </w:r>
-      <w:r>
-        <w:rPr>
-          <w:rFonts w:ascii="Times New Roman" w:hAnsi="Times New Roman" w:cs="Times New Roman"/>
-          <w:sz w:val="24"/>
-          <w:szCs w:val="20"/>
-        </w:rPr>
-        <w:t>: onde é feita a maior parte do processo de classificação, através das conexões ponderadas.</w:t>
+      <w:proofErr w:type="spellStart"/>
+      <w:r>
+        <w:rPr>
+          <w:rFonts w:ascii="Times New Roman" w:hAnsi="Times New Roman" w:cs="Times New Roman"/>
+          <w:i/>
+          <w:sz w:val="24"/>
+          <w:szCs w:val="20"/>
+        </w:rPr>
+        <w:t>Multi</w:t>
+      </w:r>
+      <w:proofErr w:type="spellEnd"/>
+      <w:r>
+        <w:rPr>
+          <w:rFonts w:ascii="Times New Roman" w:hAnsi="Times New Roman" w:cs="Times New Roman"/>
+          <w:i/>
+          <w:sz w:val="24"/>
+          <w:szCs w:val="20"/>
+        </w:rPr>
+        <w:t xml:space="preserve"> </w:t>
+      </w:r>
+      <w:proofErr w:type="spellStart"/>
+      <w:r>
+        <w:rPr>
+          <w:rFonts w:ascii="Times New Roman" w:hAnsi="Times New Roman" w:cs="Times New Roman"/>
+          <w:i/>
+          <w:sz w:val="24"/>
+          <w:szCs w:val="20"/>
+        </w:rPr>
+        <w:t>Layer</w:t>
+      </w:r>
+      <w:proofErr w:type="spellEnd"/>
+      <w:r>
+        <w:rPr>
+          <w:rFonts w:ascii="Times New Roman" w:hAnsi="Times New Roman" w:cs="Times New Roman"/>
+          <w:i/>
+          <w:sz w:val="24"/>
+          <w:szCs w:val="20"/>
+        </w:rPr>
+        <w:t xml:space="preserve"> Perceptron</w:t>
+      </w:r>
+      <w:r>
+        <w:rPr>
+          <w:rFonts w:ascii="Times New Roman" w:hAnsi="Times New Roman" w:cs="Times New Roman"/>
+          <w:sz w:val="24"/>
+          <w:szCs w:val="20"/>
+        </w:rPr>
+        <w:t>, que é semelhante ao perceptron simples, porém conté</w:t>
+      </w:r>
+      <w:r>
+        <w:rPr>
+          <w:rFonts w:ascii="Times New Roman" w:hAnsi="Times New Roman" w:cs="Times New Roman"/>
+          <w:sz w:val="24"/>
+          <w:szCs w:val="20"/>
+        </w:rPr>
+        <w:t>m mais de uma camada intermediária</w:t>
+      </w:r>
+      <w:r>
+        <w:rPr>
+          <w:rFonts w:ascii="Times New Roman" w:hAnsi="Times New Roman" w:cs="Times New Roman"/>
+          <w:sz w:val="24"/>
+          <w:szCs w:val="20"/>
+        </w:rPr>
+        <w:t xml:space="preserve">. </w:t>
+      </w:r>
+      <w:r>
+        <w:rPr>
+          <w:rFonts w:ascii="Times New Roman" w:hAnsi="Times New Roman" w:cs="Times New Roman"/>
+          <w:sz w:val="24"/>
+          <w:szCs w:val="20"/>
+        </w:rPr>
+        <w:t>Como pode ser observado na figura abaixo:</w:t>
+      </w:r>
+    </w:p>
+    <w:p>
+      <w:pPr>
+        <w:keepNext/>
+        <w:spacing w:line="360" w:lineRule="auto"/>
+        <w:jc w:val="center"/>
+      </w:pPr>
+      <w:r>
+        <w:rPr>
+          <w:rFonts w:ascii="Times New Roman" w:hAnsi="Times New Roman" w:cs="Times New Roman"/>
+          <w:noProof/>
+          <w:sz w:val="24"/>
+          <w:szCs w:val="24"/>
+          <w:lang w:eastAsia="pt-BR"/>
+        </w:rPr>
+        <w:drawing>
+          <wp:inline distT="0" distB="0" distL="0" distR="0" wp14:anchorId="06DEEBFC" wp14:editId="310FCFBB">
+            <wp:extent cx="5133975" cy="2724150"/>
+            <wp:effectExtent l="0" t="0" r="9525" b="0"/>
+            <wp:docPr id="11" name="Imagem 11"/>
+            <wp:cNvGraphicFramePr>
+              <a:graphicFrameLocks xmlns:a="http://schemas.openxmlformats.org/drawingml/2006/main" noChangeAspect="1"/>
+            </wp:cNvGraphicFramePr>
+            <a:graphic xmlns:a="http://schemas.openxmlformats.org/drawingml/2006/main">
+              <a:graphicData uri="http://schemas.openxmlformats.org/drawingml/2006/picture">
+                <pic:pic xmlns:pic="http://schemas.openxmlformats.org/drawingml/2006/picture">
+                  <pic:nvPicPr>
+                    <pic:cNvPr id="11" name="neural1.jpg"/>
+                    <pic:cNvPicPr/>
+                  </pic:nvPicPr>
+                  <pic:blipFill>
+                    <a:blip r:embed="rId6">
+                      <a:extLst>
+                        <a:ext uri="{28A0092B-C50C-407E-A947-70E740481C1C}">
+                          <a14:useLocalDpi xmlns:a14="http://schemas.microsoft.com/office/drawing/2010/main" val="0"/>
+                        </a:ext>
+                      </a:extLst>
+                    </a:blip>
+                    <a:stretch>
+                      <a:fillRect/>
+                    </a:stretch>
+                  </pic:blipFill>
+                  <pic:spPr>
+                    <a:xfrm>
+                      <a:off x="0" y="0"/>
+                      <a:ext cx="5133975" cy="2724150"/>
+                    </a:xfrm>
+                    <a:prstGeom prst="rect">
+                      <a:avLst/>
+                    </a:prstGeom>
+                  </pic:spPr>
+                </pic:pic>
+              </a:graphicData>
+            </a:graphic>
+          </wp:inline>
+        </w:drawing>
+      </w:r>
+    </w:p>
+    <w:p>
+      <w:pPr>
+        <w:pStyle w:val="Legenda"/>
+        <w:jc w:val="center"/>
+        <w:rPr>
+          <w:rFonts w:ascii="Times New Roman" w:hAnsi="Times New Roman" w:cs="Times New Roman"/>
+          <w:sz w:val="24"/>
+          <w:szCs w:val="20"/>
+        </w:rPr>
+      </w:pPr>
+      <w:r>
+        <w:t xml:space="preserve">Figura </w:t>
+      </w:r>
+      <w:r>
+        <w:fldChar w:fldCharType="begin"/>
+      </w:r>
+      <w:r>
+        <w:instrText xml:space="preserve"> SEQ Figura \* ARABIC </w:instrText>
+      </w:r>
+      <w:r>
+        <w:fldChar w:fldCharType="separate"/>
+      </w:r>
+      <w:r>
+        <w:rPr>
+          <w:noProof/>
+        </w:rPr>
+        <w:t>2</w:t>
+      </w:r>
+      <w:r>
+        <w:rPr>
+          <w:noProof/>
+        </w:rPr>
+        <w:fldChar w:fldCharType="end"/>
+      </w:r>
+      <w:r>
+        <w:t xml:space="preserve"> - Representação da MLP</w:t>
       </w:r>
     </w:p>
     <w:p>
@@ -1572,15 +1807,15 @@
           <w:sz w:val="24"/>
           <w:szCs w:val="20"/>
         </w:rPr>
-        <w:t xml:space="preserve">Para o desenvolvimento do sistema, foi utilizado a rede MLP </w:t>
-      </w:r>
-      <w:r>
-        <w:rPr>
-          <w:rFonts w:ascii="Times New Roman" w:hAnsi="Times New Roman" w:cs="Times New Roman"/>
-          <w:sz w:val="24"/>
-          <w:szCs w:val="20"/>
-        </w:rPr>
-        <w:t>–</w:t>
+        <w:t xml:space="preserve">Sua rede de treinamento é feita pelo algoritmo de </w:t>
+      </w:r>
+      <w:r>
+        <w:rPr>
+          <w:rFonts w:ascii="Times New Roman" w:hAnsi="Times New Roman" w:cs="Times New Roman"/>
+          <w:sz w:val="24"/>
+          <w:szCs w:val="20"/>
+        </w:rPr>
+        <w:t>retro</w:t>
       </w:r>
       <w:r>
         <w:rPr>
@@ -1590,167 +1825,92 @@
         </w:rPr>
         <w:t xml:space="preserve"> </w:t>
       </w:r>
+      <w:r>
+        <w:rPr>
+          <w:rFonts w:ascii="Times New Roman" w:hAnsi="Times New Roman" w:cs="Times New Roman"/>
+          <w:sz w:val="24"/>
+          <w:szCs w:val="20"/>
+        </w:rPr>
+        <w:t>propagação do erro (</w:t>
+      </w:r>
+      <w:r>
+        <w:rPr>
+          <w:rFonts w:ascii="Times New Roman" w:hAnsi="Times New Roman" w:cs="Times New Roman"/>
+          <w:i/>
+          <w:sz w:val="24"/>
+        </w:rPr>
+        <w:t>Back</w:t>
+      </w:r>
+      <w:r>
+        <w:rPr>
+          <w:rFonts w:ascii="Times New Roman" w:hAnsi="Times New Roman" w:cs="Times New Roman"/>
+          <w:i/>
+          <w:sz w:val="24"/>
+        </w:rPr>
+        <w:t xml:space="preserve"> </w:t>
+      </w:r>
       <w:proofErr w:type="spellStart"/>
       <w:r>
         <w:rPr>
           <w:rFonts w:ascii="Times New Roman" w:hAnsi="Times New Roman" w:cs="Times New Roman"/>
           <w:i/>
           <w:sz w:val="24"/>
-          <w:szCs w:val="20"/>
-        </w:rPr>
-        <w:t>Multi</w:t>
+        </w:rPr>
+        <w:t>propagation</w:t>
       </w:r>
       <w:proofErr w:type="spellEnd"/>
       <w:r>
         <w:rPr>
           <w:rFonts w:ascii="Times New Roman" w:hAnsi="Times New Roman" w:cs="Times New Roman"/>
-          <w:i/>
-          <w:sz w:val="24"/>
-          <w:szCs w:val="20"/>
+          <w:sz w:val="24"/>
+          <w:szCs w:val="20"/>
+        </w:rPr>
+        <w:t xml:space="preserve">). Ele inicializa os pesos da rede com valores aleatórios </w:t>
+      </w:r>
+      <w:r>
+        <w:rPr>
+          <w:rFonts w:ascii="Times New Roman" w:hAnsi="Times New Roman" w:cs="Times New Roman"/>
+          <w:sz w:val="24"/>
+          <w:szCs w:val="20"/>
+        </w:rPr>
+        <w:t xml:space="preserve">para cada padrão de entrada. </w:t>
+      </w:r>
+      <w:r>
+        <w:rPr>
+          <w:rFonts w:ascii="Times New Roman" w:hAnsi="Times New Roman" w:cs="Times New Roman"/>
+          <w:sz w:val="24"/>
+          <w:szCs w:val="24"/>
+        </w:rPr>
+        <w:t xml:space="preserve">A partir desta camada, as unidades calculam sua resposta que é produzida na camada de saída, o erro é calculado e </w:t>
+      </w:r>
+      <w:r>
+        <w:rPr>
+          <w:rFonts w:ascii="Times New Roman" w:hAnsi="Times New Roman" w:cs="Times New Roman"/>
+          <w:sz w:val="24"/>
+          <w:szCs w:val="24"/>
+        </w:rPr>
+        <w:t>se o valor obtido for diferente do resultado, os pesos dos neurônios são atualizados até o erro ser aceitável.</w:t>
+      </w:r>
+      <w:r>
+        <w:rPr>
+          <w:rFonts w:ascii="Times New Roman" w:hAnsi="Times New Roman" w:cs="Times New Roman"/>
+          <w:sz w:val="24"/>
+          <w:szCs w:val="24"/>
         </w:rPr>
         <w:t xml:space="preserve"> </w:t>
       </w:r>
-      <w:proofErr w:type="spellStart"/>
-      <w:r>
-        <w:rPr>
-          <w:rFonts w:ascii="Times New Roman" w:hAnsi="Times New Roman" w:cs="Times New Roman"/>
-          <w:i/>
-          <w:sz w:val="24"/>
-          <w:szCs w:val="20"/>
-        </w:rPr>
-        <w:t>Layer</w:t>
-      </w:r>
-      <w:proofErr w:type="spellEnd"/>
-      <w:r>
-        <w:rPr>
-          <w:rFonts w:ascii="Times New Roman" w:hAnsi="Times New Roman" w:cs="Times New Roman"/>
-          <w:i/>
-          <w:sz w:val="24"/>
-          <w:szCs w:val="20"/>
-        </w:rPr>
-        <w:t xml:space="preserve"> </w:t>
-      </w:r>
-      <w:proofErr w:type="spellStart"/>
-      <w:r>
-        <w:rPr>
-          <w:rFonts w:ascii="Times New Roman" w:hAnsi="Times New Roman" w:cs="Times New Roman"/>
-          <w:i/>
-          <w:sz w:val="24"/>
-          <w:szCs w:val="20"/>
-        </w:rPr>
-        <w:t>Perceptron</w:t>
-      </w:r>
-      <w:proofErr w:type="spellEnd"/>
-      <w:r>
-        <w:rPr>
-          <w:rFonts w:ascii="Times New Roman" w:hAnsi="Times New Roman" w:cs="Times New Roman"/>
-          <w:sz w:val="24"/>
-          <w:szCs w:val="20"/>
-        </w:rPr>
-        <w:t xml:space="preserve">, que é semelhante ao </w:t>
-      </w:r>
-      <w:proofErr w:type="spellStart"/>
-      <w:r>
-        <w:rPr>
-          <w:rFonts w:ascii="Times New Roman" w:hAnsi="Times New Roman" w:cs="Times New Roman"/>
-          <w:sz w:val="24"/>
-          <w:szCs w:val="20"/>
-        </w:rPr>
-        <w:t>perceptron</w:t>
-      </w:r>
-      <w:proofErr w:type="spellEnd"/>
-      <w:r>
-        <w:rPr>
-          <w:rFonts w:ascii="Times New Roman" w:hAnsi="Times New Roman" w:cs="Times New Roman"/>
-          <w:sz w:val="24"/>
-          <w:szCs w:val="20"/>
-        </w:rPr>
-        <w:t xml:space="preserve"> simples, porém conté</w:t>
-      </w:r>
-      <w:r>
-        <w:rPr>
-          <w:rFonts w:ascii="Times New Roman" w:hAnsi="Times New Roman" w:cs="Times New Roman"/>
-          <w:sz w:val="24"/>
-          <w:szCs w:val="20"/>
-        </w:rPr>
-        <w:t>m mais de uma camada intermediária</w:t>
-      </w:r>
-      <w:r>
-        <w:rPr>
-          <w:rFonts w:ascii="Times New Roman" w:hAnsi="Times New Roman" w:cs="Times New Roman"/>
-          <w:sz w:val="24"/>
-          <w:szCs w:val="20"/>
-        </w:rPr>
-        <w:t xml:space="preserve">. Sua rede de treinamento é feita pelo algoritmo de </w:t>
-      </w:r>
-      <w:proofErr w:type="spellStart"/>
-      <w:r>
-        <w:rPr>
-          <w:rFonts w:ascii="Times New Roman" w:hAnsi="Times New Roman" w:cs="Times New Roman"/>
-          <w:sz w:val="24"/>
-          <w:szCs w:val="20"/>
-        </w:rPr>
-        <w:t>retropropagação</w:t>
-      </w:r>
-      <w:proofErr w:type="spellEnd"/>
-      <w:r>
-        <w:rPr>
-          <w:rFonts w:ascii="Times New Roman" w:hAnsi="Times New Roman" w:cs="Times New Roman"/>
-          <w:sz w:val="24"/>
-          <w:szCs w:val="20"/>
-        </w:rPr>
-        <w:t xml:space="preserve"> do erro (</w:t>
-      </w:r>
-      <w:proofErr w:type="spellStart"/>
-      <w:r>
-        <w:rPr>
-          <w:rFonts w:ascii="Times New Roman" w:hAnsi="Times New Roman" w:cs="Times New Roman"/>
-          <w:i/>
-          <w:sz w:val="24"/>
-        </w:rPr>
-        <w:t>Backpropagation</w:t>
-      </w:r>
-      <w:proofErr w:type="spellEnd"/>
-      <w:r>
-        <w:rPr>
-          <w:rFonts w:ascii="Times New Roman" w:hAnsi="Times New Roman" w:cs="Times New Roman"/>
-          <w:sz w:val="24"/>
-          <w:szCs w:val="20"/>
-        </w:rPr>
-        <w:t xml:space="preserve">). Ele inicializa os pesos da rede com valores aleatórios </w:t>
-      </w:r>
-      <w:r>
-        <w:rPr>
-          <w:rFonts w:ascii="Times New Roman" w:hAnsi="Times New Roman" w:cs="Times New Roman"/>
-          <w:sz w:val="24"/>
-          <w:szCs w:val="20"/>
-        </w:rPr>
-        <w:t xml:space="preserve">para cada padrão de entrada. </w:t>
-      </w:r>
-      <w:r>
-        <w:rPr>
-          <w:rFonts w:ascii="Times New Roman" w:hAnsi="Times New Roman" w:cs="Times New Roman"/>
-          <w:sz w:val="24"/>
-          <w:szCs w:val="24"/>
-        </w:rPr>
-        <w:t xml:space="preserve">A partir desta camada, as unidades calculam sua resposta que é produzida na camada de saída, o erro é calculado e </w:t>
-      </w:r>
-      <w:r>
-        <w:rPr>
-          <w:rFonts w:ascii="Times New Roman" w:hAnsi="Times New Roman" w:cs="Times New Roman"/>
-          <w:sz w:val="24"/>
-          <w:szCs w:val="24"/>
-        </w:rPr>
-        <w:t>se o valor obtido for diferente do resultado, os pesos dos neurônios são atualizados até o erro ser aceitável.</w:t>
-      </w:r>
-      <w:r>
-        <w:rPr>
-          <w:rFonts w:ascii="Times New Roman" w:hAnsi="Times New Roman" w:cs="Times New Roman"/>
-          <w:sz w:val="24"/>
-          <w:szCs w:val="24"/>
-        </w:rPr>
-        <w:t xml:space="preserve"> </w:t>
-      </w:r>
+    </w:p>
+    <w:p>
+      <w:pPr>
+        <w:spacing w:line="360" w:lineRule="auto"/>
+        <w:ind w:firstLine="708"/>
+        <w:jc w:val="both"/>
+        <w:rPr>
+          <w:rFonts w:ascii="Times New Roman" w:hAnsi="Times New Roman" w:cs="Times New Roman"/>
+          <w:sz w:val="24"/>
+          <w:szCs w:val="24"/>
+        </w:rPr>
+      </w:pPr>
       <w:r>
         <w:rPr>
           <w:rFonts w:ascii="Times New Roman" w:hAnsi="Times New Roman" w:cs="Times New Roman"/>
@@ -1828,6 +1988,7 @@
           <w:sz w:val="24"/>
           <w:szCs w:val="20"/>
         </w:rPr>
+        <w:lastRenderedPageBreak/>
         <w:t xml:space="preserve">O câncer de mama, segundo o Instituto Nacional de Câncer (INCA), é o segundo tipo de câncer mais comum no mundo e no Brasil entre as mulheres, perdendo apenas para o câncer de pele. Ele representa 28% dos casos novos a cada ano. </w:t>
       </w:r>
       <w:r>
@@ -1893,7 +2054,6 @@
           <w:sz w:val="24"/>
           <w:szCs w:val="24"/>
         </w:rPr>
-        <w:lastRenderedPageBreak/>
         <w:t>Entretanto, para a confirmação do diagnóstico, normalmente é realizado uma biopsia, sendo que em 70% dos casos essa biopsia se faz desnecessária. Para amenizar essa situação e auxiliar ao médico na sua tomada de decisão sobre a realização de uma biopsia ou um tratamento com acompanhamento, foi-se sugerido um sistema que ao ser inseridas informações obtidas na mamografia como: BI-RADS, forma, margem e densidade, o sistema dará um possível diagnóstico do tumor, no caso, se o mesmo é maligno ou benigno.</w:t>
       </w:r>
     </w:p>
@@ -1924,6 +2084,7 @@
     </w:p>
     <w:p>
       <w:pPr>
+        <w:spacing w:line="360" w:lineRule="auto"/>
         <w:ind w:firstLine="708"/>
         <w:jc w:val="both"/>
         <w:rPr>
@@ -2042,10 +2203,11 @@
           <w:szCs w:val="20"/>
           <w:lang w:eastAsia="pt-BR"/>
         </w:rPr>
+        <w:lastRenderedPageBreak/>
         <w:drawing>
-          <wp:inline distT="0" distB="0" distL="0" distR="0" wp14:anchorId="01D3DD82" wp14:editId="37E5809F">
-            <wp:extent cx="5380990" cy="4314190"/>
-            <wp:effectExtent l="0" t="0" r="0" b="0"/>
+          <wp:inline distT="0" distB="0" distL="0" distR="0" wp14:anchorId="57836E06" wp14:editId="5FEDA2BF">
+            <wp:extent cx="4547076" cy="3600000"/>
+            <wp:effectExtent l="0" t="0" r="6350" b="635"/>
             <wp:docPr id="2" name="Imagem 2"/>
             <wp:cNvGraphicFramePr>
               <a:graphicFrameLocks xmlns:a="http://schemas.openxmlformats.org/drawingml/2006/main" noChangeAspect="1"/>
@@ -2057,21 +2219,22 @@
                     <pic:cNvPr id="2" name="tela_IA.png"/>
                     <pic:cNvPicPr/>
                   </pic:nvPicPr>
-                  <pic:blipFill rotWithShape="1">
-                    <a:blip r:embed="rId6">
+                  <pic:blipFill>
+                    <a:blip r:embed="rId7">
                       <a:extLst>
                         <a:ext uri="{28A0092B-C50C-407E-A947-70E740481C1C}">
                           <a14:useLocalDpi xmlns:a14="http://schemas.microsoft.com/office/drawing/2010/main" val="0"/>
                         </a:ext>
                       </a:extLst>
                     </a:blip>
-                    <a:srcRect l="353"/>
-                    <a:stretch/>
+                    <a:stretch>
+                      <a:fillRect/>
+                    </a:stretch>
                   </pic:blipFill>
                   <pic:spPr bwMode="auto">
                     <a:xfrm>
                       <a:off x="0" y="0"/>
-                      <a:ext cx="5380990" cy="4314190"/>
+                      <a:ext cx="4547076" cy="3600000"/>
                     </a:xfrm>
                     <a:prstGeom prst="rect">
                       <a:avLst/>
@@ -2113,9 +2276,12 @@
         <w:rPr>
           <w:noProof/>
         </w:rPr>
-        <w:t>2</w:t>
-      </w:r>
-      <w:r>
+        <w:t>3</w:t>
+      </w:r>
+      <w:r>
+        <w:rPr>
+          <w:noProof/>
+        </w:rPr>
         <w:fldChar w:fldCharType="end"/>
       </w:r>
       <w:r>
@@ -2124,6 +2290,7 @@
     </w:p>
     <w:p>
       <w:pPr>
+        <w:spacing w:line="360" w:lineRule="auto"/>
         <w:ind w:firstLine="708"/>
         <w:jc w:val="both"/>
         <w:rPr>
@@ -2171,77 +2338,124 @@
           <w:rFonts w:ascii="Times New Roman" w:hAnsi="Times New Roman" w:cs="Times New Roman"/>
           <w:sz w:val="24"/>
         </w:rPr>
-        <w:t xml:space="preserve"> com o intuito de diminuir a má interpretação dos laudos. Na </w:t>
-      </w:r>
+        <w:t xml:space="preserve"> com o intuito de diminuir a má interpretação dos laudos. Na base utilizada, o BI-RAIDS está classificado de 1 à 5, onde, o BI_RAIDS 1 significa que a mamografia não apresenta nenhuma alteração, ou seja, exame normal. O BI-RAIDS 2 significa que foi encontrado alguma alteração na mamografia, mas as características da lesão permitem afirmar que ela é benigna. O BI-RAIDS 3 significa que foi encontrado algumas alterações na mamografia, que provavelmente é benigna, no entanto, o médico não tem 100% de certeza. O BI-RAIDS 4 significa que foi encontrado </w:t>
+      </w:r>
+      <w:r>
+        <w:rPr>
+          <w:rFonts w:ascii="Times New Roman" w:hAnsi="Times New Roman" w:cs="Times New Roman"/>
+          <w:sz w:val="24"/>
+        </w:rPr>
+        <w:t>alguma alteração na mamografia que pode ou não ser um câncer, o que resulta a uma submissão de uma biópsia. O BI-RAIDS 5 significa que foi encontrado alterações na mamografia que possivelmente é derivada de um câncer de mama.</w:t>
+      </w:r>
+    </w:p>
+    <w:p>
+      <w:pPr>
+        <w:spacing w:line="360" w:lineRule="auto"/>
+        <w:ind w:firstLine="708"/>
+        <w:jc w:val="both"/>
+        <w:rPr>
+          <w:rFonts w:ascii="Times New Roman" w:hAnsi="Times New Roman" w:cs="Times New Roman"/>
+          <w:sz w:val="24"/>
+        </w:rPr>
+      </w:pPr>
+      <w:r>
+        <w:rPr>
+          <w:rFonts w:ascii="Times New Roman" w:hAnsi="Times New Roman" w:cs="Times New Roman"/>
+          <w:sz w:val="24"/>
+        </w:rPr>
+        <w:t xml:space="preserve">A segunda entrada é a forma da massa que está dividida em quatro: 1 – redonda, 2 – oval, 3 – lobular, 4 – irregular. </w:t>
+      </w:r>
+    </w:p>
+    <w:p>
+      <w:pPr>
+        <w:spacing w:line="360" w:lineRule="auto"/>
+        <w:ind w:firstLine="708"/>
+        <w:jc w:val="both"/>
+        <w:rPr>
+          <w:rFonts w:ascii="Times New Roman" w:hAnsi="Times New Roman" w:cs="Times New Roman"/>
+          <w:sz w:val="24"/>
+        </w:rPr>
+      </w:pPr>
+      <w:r>
+        <w:rPr>
+          <w:rFonts w:ascii="Times New Roman" w:hAnsi="Times New Roman" w:cs="Times New Roman"/>
+          <w:sz w:val="24"/>
+        </w:rPr>
+        <w:t xml:space="preserve">A terceira entrada são as margens da massa que por sua vez estão divididos em 5: 1- </w:t>
+      </w:r>
+      <w:r>
+        <w:rPr>
+          <w:rFonts w:ascii="Times New Roman" w:hAnsi="Times New Roman" w:cs="Times New Roman"/>
+          <w:sz w:val="24"/>
+        </w:rPr>
+        <w:t xml:space="preserve">circunscrito, 2 – microlobulado, 3 – obscurecido, 4 – mal definido e 5 – espiculado. </w:t>
+      </w:r>
+    </w:p>
+    <w:p>
+      <w:pPr>
+        <w:spacing w:line="360" w:lineRule="auto"/>
+        <w:ind w:firstLine="708"/>
+        <w:jc w:val="both"/>
+        <w:rPr>
+          <w:rFonts w:ascii="Times New Roman" w:hAnsi="Times New Roman" w:cs="Times New Roman"/>
+          <w:sz w:val="24"/>
+        </w:rPr>
+      </w:pPr>
       <w:r>
         <w:rPr>
           <w:rFonts w:ascii="Times New Roman" w:hAnsi="Times New Roman" w:cs="Times New Roman"/>
           <w:sz w:val="24"/>
         </w:rPr>
         <w:lastRenderedPageBreak/>
-        <w:t xml:space="preserve">base utilizada, o BI-RAIDS está classificado de 1 à 5, onde, o BI_RAIDS 1 significa que a mamografia não apresenta nenhuma alteração, ou seja, exame normal. O BI-RAIDS 2 significa que foi encontrado alguma alteração na mamografia, mas as características da lesão permitem afirmar que ela é benigna. O BI-RAIDS 3 significa que foi encontrado algumas alterações na mamografia, que provavelmente é benigna, no entanto, o médico não tem 100% de certeza. O BI-RAIDS 4 significa que foi encontrado </w:t>
-      </w:r>
-      <w:r>
-        <w:rPr>
-          <w:rFonts w:ascii="Times New Roman" w:hAnsi="Times New Roman" w:cs="Times New Roman"/>
-          <w:sz w:val="24"/>
-        </w:rPr>
-        <w:t>alguma alteração na mamografia que pode ou não ser um câncer, o que resulta a uma submissão de uma biópsia. O BI-RAIDS 5 significa que foi encontrado alterações na mamografia que possivelmente é derivada de um câncer de mama.</w:t>
-      </w:r>
-    </w:p>
-    <w:p>
-      <w:pPr>
-        <w:ind w:firstLine="708"/>
-        <w:jc w:val="both"/>
-        <w:rPr>
-          <w:rFonts w:ascii="Times New Roman" w:hAnsi="Times New Roman" w:cs="Times New Roman"/>
-          <w:sz w:val="24"/>
-        </w:rPr>
-      </w:pPr>
-      <w:r>
-        <w:rPr>
-          <w:rFonts w:ascii="Times New Roman" w:hAnsi="Times New Roman" w:cs="Times New Roman"/>
-          <w:sz w:val="24"/>
-        </w:rPr>
-        <w:t xml:space="preserve">A segunda entrada é a forma da massa que está dividida em quatro: 1 – redonda, 2 – oval, 3 – lobular, 4 – irregular. A terceira entrada são as margens da massa que por sua vez estão divididos em 5: 1- </w:t>
-      </w:r>
-      <w:r>
-        <w:rPr>
-          <w:rFonts w:ascii="Times New Roman" w:hAnsi="Times New Roman" w:cs="Times New Roman"/>
-          <w:sz w:val="24"/>
-        </w:rPr>
-        <w:t>circunscrito, 2 – microlobulado, 3 – obscurecido, 4 – mal definido e 5 – espiculado. E a última entrada é a densidade da massa, que pode ser 1 – alta, 2 – iso, 3 – baixa ou 4 – contendo gordura.</w:t>
-      </w:r>
-    </w:p>
-    <w:p>
-      <w:pPr>
-        <w:ind w:firstLine="708"/>
-        <w:jc w:val="both"/>
-        <w:rPr>
-          <w:rFonts w:ascii="Times New Roman" w:hAnsi="Times New Roman" w:cs="Times New Roman"/>
-          <w:sz w:val="24"/>
-        </w:rPr>
-      </w:pPr>
-      <w:r>
-        <w:rPr>
-          <w:rFonts w:ascii="Times New Roman" w:hAnsi="Times New Roman" w:cs="Times New Roman"/>
-          <w:sz w:val="24"/>
-        </w:rPr>
-        <w:t xml:space="preserve">No Log de Treinamento, é onde será mostrado o treinamento da rede com base na MLP. Onde, para exibi-lo, deverá inicialmente informar o número de épocas, que representa o número de vezes que a rede irá treinar. A taxa de Aprendizado, que é o intervalo </w:t>
+        <w:t xml:space="preserve">E a última entrada é a densidade da massa, que pode ser 1 – alta, 2 – </w:t>
+      </w:r>
+      <w:r>
+        <w:rPr>
+          <w:rFonts w:ascii="Times New Roman" w:hAnsi="Times New Roman" w:cs="Times New Roman"/>
+          <w:sz w:val="24"/>
+        </w:rPr>
+        <w:t>padrão</w:t>
+      </w:r>
+      <w:r>
+        <w:rPr>
+          <w:rFonts w:ascii="Times New Roman" w:hAnsi="Times New Roman" w:cs="Times New Roman"/>
+          <w:sz w:val="24"/>
+        </w:rPr>
+        <w:t>, 3 – baixa ou 4 – contendo gordura.</w:t>
+      </w:r>
+    </w:p>
+    <w:p>
+      <w:pPr>
+        <w:spacing w:line="360" w:lineRule="auto"/>
+        <w:jc w:val="both"/>
+        <w:rPr>
+          <w:rFonts w:ascii="Times New Roman" w:hAnsi="Times New Roman" w:cs="Times New Roman"/>
+          <w:sz w:val="24"/>
+          <w:szCs w:val="24"/>
+        </w:rPr>
+      </w:pPr>
+      <w:r>
+        <w:rPr>
+          <w:rFonts w:ascii="Times New Roman" w:hAnsi="Times New Roman" w:cs="Times New Roman"/>
+          <w:sz w:val="24"/>
+          <w:szCs w:val="24"/>
+        </w:rPr>
+        <w:t xml:space="preserve">No Log de Treinamento, é onde será mostrado o treinamento da rede com base na MLP. Onde, para exibi-lo, deverá inicialmente informar o número de épocas, que representa o número de vezes que a rede irá treinar. A taxa de Aprendizado, </w:t>
+      </w:r>
+      <w:r>
+        <w:rPr>
+          <w:rFonts w:ascii="Times New Roman" w:hAnsi="Times New Roman" w:cs="Times New Roman"/>
+          <w:sz w:val="24"/>
+          <w:szCs w:val="24"/>
+        </w:rPr>
+        <w:t>é o valor que será usado para alterar os pesos após não consegui convergir</w:t>
       </w:r>
       <w:r>
         <w:rPr>
           <w:rFonts w:ascii="Times New Roman" w:hAnsi="Times New Roman" w:cs="Times New Roman"/>
           <w:color w:val="FF0000"/>
           <w:sz w:val="24"/>
-        </w:rPr>
-        <w:t>(não lembro)</w:t>
-      </w:r>
-      <w:r>
-        <w:rPr>
-          <w:rFonts w:ascii="Times New Roman" w:hAnsi="Times New Roman" w:cs="Times New Roman"/>
-          <w:color w:val="FF0000"/>
-          <w:sz w:val="24"/>
+          <w:szCs w:val="24"/>
         </w:rPr>
         <w:t xml:space="preserve"> </w:t>
       </w:r>
@@ -2249,6 +2463,7 @@
         <w:rPr>
           <w:rFonts w:ascii="Times New Roman" w:hAnsi="Times New Roman" w:cs="Times New Roman"/>
           <w:sz w:val="24"/>
+          <w:szCs w:val="24"/>
         </w:rPr>
         <w:t xml:space="preserve">e a taxa de erro, </w:t>
       </w:r>
@@ -2256,6 +2471,7 @@
         <w:rPr>
           <w:rFonts w:ascii="Times New Roman" w:hAnsi="Times New Roman" w:cs="Times New Roman"/>
           <w:sz w:val="24"/>
+          <w:szCs w:val="24"/>
         </w:rPr>
         <w:t xml:space="preserve">que é a margem de erro aceito pelo </w:t>
       </w:r>
@@ -2263,6 +2479,7 @@
         <w:rPr>
           <w:rFonts w:ascii="Times New Roman" w:hAnsi="Times New Roman" w:cs="Times New Roman"/>
           <w:sz w:val="24"/>
+          <w:szCs w:val="24"/>
         </w:rPr>
         <w:t>sistema</w:t>
       </w:r>
@@ -2270,27 +2487,34 @@
         <w:rPr>
           <w:rFonts w:ascii="Times New Roman" w:hAnsi="Times New Roman" w:cs="Times New Roman"/>
           <w:sz w:val="24"/>
+          <w:szCs w:val="24"/>
         </w:rPr>
         <w:t>.</w:t>
       </w:r>
     </w:p>
     <w:p>
       <w:pPr>
-        <w:keepNext/>
-        <w:ind w:firstLine="708"/>
         <w:jc w:val="center"/>
-      </w:pPr>
-      <w:r>
-        <w:rPr>
-          <w:rFonts w:ascii="Times New Roman" w:hAnsi="Times New Roman" w:cs="Times New Roman"/>
+        <w:rPr>
+          <w:rFonts w:ascii="Times New Roman" w:hAnsi="Times New Roman" w:cs="Times New Roman"/>
+          <w:i/>
+          <w:sz w:val="24"/>
+          <w:szCs w:val="24"/>
+        </w:rPr>
+      </w:pPr>
+      <w:r>
+        <w:rPr>
+          <w:rFonts w:ascii="Times New Roman" w:hAnsi="Times New Roman" w:cs="Times New Roman"/>
+          <w:i/>
           <w:noProof/>
           <w:sz w:val="24"/>
+          <w:szCs w:val="24"/>
           <w:lang w:eastAsia="pt-BR"/>
         </w:rPr>
         <w:drawing>
-          <wp:inline distT="0" distB="0" distL="0" distR="0" wp14:anchorId="37C94BA8" wp14:editId="40684798">
-            <wp:extent cx="2171700" cy="1171575"/>
-            <wp:effectExtent l="0" t="0" r="0" b="9525"/>
+          <wp:inline distT="0" distB="0" distL="0" distR="0" wp14:anchorId="4DF8C130" wp14:editId="093050EE">
+            <wp:extent cx="4547076" cy="3600000"/>
+            <wp:effectExtent l="0" t="0" r="6350" b="635"/>
             <wp:docPr id="3" name="Imagem 3"/>
             <wp:cNvGraphicFramePr>
               <a:graphicFrameLocks xmlns:a="http://schemas.openxmlformats.org/drawingml/2006/main" noChangeAspect="1"/>
@@ -2302,21 +2526,22 @@
                     <pic:cNvPr id="3" name="op.png"/>
                     <pic:cNvPicPr/>
                   </pic:nvPicPr>
-                  <pic:blipFill rotWithShape="1">
-                    <a:blip r:embed="rId7">
+                  <pic:blipFill>
+                    <a:blip r:embed="rId8">
                       <a:extLst>
                         <a:ext uri="{28A0092B-C50C-407E-A947-70E740481C1C}">
                           <a14:useLocalDpi xmlns:a14="http://schemas.microsoft.com/office/drawing/2010/main" val="0"/>
                         </a:ext>
                       </a:extLst>
                     </a:blip>
-                    <a:srcRect r="29846" b="34921"/>
-                    <a:stretch/>
+                    <a:stretch>
+                      <a:fillRect/>
+                    </a:stretch>
                   </pic:blipFill>
                   <pic:spPr bwMode="auto">
                     <a:xfrm>
                       <a:off x="0" y="0"/>
-                      <a:ext cx="2172003" cy="1171738"/>
+                      <a:ext cx="4547076" cy="3600000"/>
                     </a:xfrm>
                     <a:prstGeom prst="rect">
                       <a:avLst/>
@@ -2358,9 +2583,12 @@
         <w:rPr>
           <w:noProof/>
         </w:rPr>
-        <w:t>3</w:t>
-      </w:r>
-      <w:r>
+        <w:t>4</w:t>
+      </w:r>
+      <w:r>
+        <w:rPr>
+          <w:noProof/>
+        </w:rPr>
         <w:fldChar w:fldCharType="end"/>
       </w:r>
       <w:r>
@@ -2369,18 +2597,55 @@
     </w:p>
     <w:p>
       <w:pPr>
+        <w:spacing w:line="360" w:lineRule="auto"/>
+        <w:ind w:firstLine="708"/>
+        <w:jc w:val="both"/>
+        <w:rPr>
+          <w:rFonts w:ascii="Times New Roman" w:hAnsi="Times New Roman" w:cs="Times New Roman"/>
+          <w:sz w:val="24"/>
+          <w:szCs w:val="24"/>
+        </w:rPr>
+      </w:pPr>
+      <w:r>
+        <w:rPr>
+          <w:rFonts w:ascii="Times New Roman" w:hAnsi="Times New Roman" w:cs="Times New Roman"/>
+          <w:sz w:val="24"/>
+          <w:szCs w:val="24"/>
+        </w:rPr>
+        <w:t>Após realizar as dadas configurações da rede, será exib</w:t>
+      </w:r>
+      <w:r>
+        <w:rPr>
+          <w:rFonts w:ascii="Times New Roman" w:hAnsi="Times New Roman" w:cs="Times New Roman"/>
+          <w:sz w:val="24"/>
+          <w:szCs w:val="24"/>
+        </w:rPr>
+        <w:t>ido o treinamento da rede, e exibida no Log, como mostra a imagem abaixo.</w:t>
+      </w:r>
+    </w:p>
+    <w:p>
+      <w:pPr>
         <w:jc w:val="center"/>
-      </w:pPr>
-      <w:r>
-        <w:rPr>
+        <w:rPr>
+          <w:rFonts w:ascii="Times New Roman" w:hAnsi="Times New Roman" w:cs="Times New Roman"/>
+          <w:sz w:val="24"/>
+          <w:szCs w:val="24"/>
+        </w:rPr>
+      </w:pPr>
+      <w:r>
+        <w:rPr>
+          <w:rFonts w:ascii="Times New Roman" w:hAnsi="Times New Roman" w:cs="Times New Roman"/>
           <w:noProof/>
+          <w:sz w:val="24"/>
+          <w:szCs w:val="24"/>
           <w:lang w:eastAsia="pt-BR"/>
         </w:rPr>
+        <w:lastRenderedPageBreak/>
         <w:drawing>
-          <wp:inline distT="0" distB="0" distL="0" distR="0">
-            <wp:extent cx="2390775" cy="1082468"/>
-            <wp:effectExtent l="0" t="0" r="0" b="3810"/>
-            <wp:docPr id="5" name="Imagem 5"/>
+          <wp:inline distT="0" distB="0" distL="0" distR="0" wp14:anchorId="0A811F51" wp14:editId="3FA498C4">
+            <wp:extent cx="4547076" cy="3600000"/>
+            <wp:effectExtent l="0" t="0" r="6350" b="635"/>
+            <wp:docPr id="8" name="Imagem 8"/>
             <wp:cNvGraphicFramePr>
               <a:graphicFrameLocks xmlns:a="http://schemas.openxmlformats.org/drawingml/2006/main" noChangeAspect="1"/>
             </wp:cNvGraphicFramePr>
@@ -2388,24 +2653,372 @@
               <a:graphicData uri="http://schemas.openxmlformats.org/drawingml/2006/picture">
                 <pic:pic xmlns:pic="http://schemas.openxmlformats.org/drawingml/2006/picture">
                   <pic:nvPicPr>
-                    <pic:cNvPr id="5" name="op.png"/>
+                    <pic:cNvPr id="8" name="op.png"/>
                     <pic:cNvPicPr/>
                   </pic:nvPicPr>
-                  <pic:blipFill rotWithShape="1">
-                    <a:blip r:embed="rId8">
+                  <pic:blipFill>
+                    <a:blip r:embed="rId9">
                       <a:extLst>
                         <a:ext uri="{28A0092B-C50C-407E-A947-70E740481C1C}">
                           <a14:useLocalDpi xmlns:a14="http://schemas.microsoft.com/office/drawing/2010/main" val="0"/>
                         </a:ext>
                       </a:extLst>
                     </a:blip>
-                    <a:srcRect l="953" r="1587"/>
-                    <a:stretch/>
+                    <a:stretch>
+                      <a:fillRect/>
+                    </a:stretch>
+                  </pic:blipFill>
+                  <pic:spPr>
+                    <a:xfrm>
+                      <a:off x="0" y="0"/>
+                      <a:ext cx="4547076" cy="3600000"/>
+                    </a:xfrm>
+                    <a:prstGeom prst="rect">
+                      <a:avLst/>
+                    </a:prstGeom>
+                  </pic:spPr>
+                </pic:pic>
+              </a:graphicData>
+            </a:graphic>
+          </wp:inline>
+        </w:drawing>
+      </w:r>
+    </w:p>
+    <w:p>
+      <w:pPr>
+        <w:pStyle w:val="Legenda"/>
+        <w:jc w:val="center"/>
+      </w:pPr>
+      <w:r>
+        <w:t xml:space="preserve">Figura </w:t>
+      </w:r>
+      <w:r>
+        <w:fldChar w:fldCharType="begin"/>
+      </w:r>
+      <w:r>
+        <w:instrText xml:space="preserve"> SEQ Figura \* ARABIC </w:instrText>
+      </w:r>
+      <w:r>
+        <w:fldChar w:fldCharType="separate"/>
+      </w:r>
+      <w:r>
+        <w:rPr>
+          <w:noProof/>
+        </w:rPr>
+        <w:t>5</w:t>
+      </w:r>
+      <w:r>
+        <w:rPr>
+          <w:noProof/>
+        </w:rPr>
+        <w:fldChar w:fldCharType="end"/>
+      </w:r>
+      <w:r>
+        <w:t xml:space="preserve"> - exibição do treinamento da rede.</w:t>
+      </w:r>
+    </w:p>
+    <w:p>
+      <w:pPr>
+        <w:spacing w:line="360" w:lineRule="auto"/>
+        <w:jc w:val="both"/>
+        <w:rPr>
+          <w:rFonts w:ascii="Times New Roman" w:hAnsi="Times New Roman" w:cs="Times New Roman"/>
+          <w:sz w:val="24"/>
+          <w:szCs w:val="24"/>
+        </w:rPr>
+      </w:pPr>
+      <w:r>
+        <w:rPr>
+          <w:rFonts w:ascii="Times New Roman" w:hAnsi="Times New Roman" w:cs="Times New Roman"/>
+          <w:sz w:val="24"/>
+          <w:szCs w:val="24"/>
+        </w:rPr>
+        <w:t>Feito isso, é só inserir os valores das entradas e clicar no botão “</w:t>
+      </w:r>
+      <w:r>
+        <w:rPr>
+          <w:rFonts w:ascii="Times New Roman" w:hAnsi="Times New Roman" w:cs="Times New Roman"/>
+          <w:i/>
+          <w:sz w:val="24"/>
+          <w:szCs w:val="24"/>
+        </w:rPr>
+        <w:t xml:space="preserve">Obter Diagnóstico” </w:t>
+      </w:r>
+      <w:r>
+        <w:rPr>
+          <w:rFonts w:ascii="Times New Roman" w:hAnsi="Times New Roman" w:cs="Times New Roman"/>
+          <w:sz w:val="24"/>
+          <w:szCs w:val="24"/>
+        </w:rPr>
+        <w:t xml:space="preserve">que será exibido uma caixa com o resultado. </w:t>
+      </w:r>
+    </w:p>
+    <w:p>
+      <w:pPr>
+        <w:jc w:val="center"/>
+        <w:rPr>
+          <w:rFonts w:ascii="Times New Roman" w:hAnsi="Times New Roman" w:cs="Times New Roman"/>
+          <w:sz w:val="24"/>
+          <w:szCs w:val="24"/>
+        </w:rPr>
+      </w:pPr>
+      <w:bookmarkStart w:id="0" w:name="_GoBack"/>
+      <w:r>
+        <w:rPr>
+          <w:rFonts w:ascii="Times New Roman" w:hAnsi="Times New Roman" w:cs="Times New Roman"/>
+          <w:noProof/>
+          <w:sz w:val="24"/>
+          <w:szCs w:val="24"/>
+          <w:lang w:eastAsia="pt-BR"/>
+        </w:rPr>
+        <w:drawing>
+          <wp:inline distT="0" distB="0" distL="0" distR="0" wp14:anchorId="59AA68A7" wp14:editId="118704BD">
+            <wp:extent cx="4547076" cy="3600000"/>
+            <wp:effectExtent l="0" t="0" r="6350" b="635"/>
+            <wp:docPr id="10" name="Imagem 10"/>
+            <wp:cNvGraphicFramePr>
+              <a:graphicFrameLocks xmlns:a="http://schemas.openxmlformats.org/drawingml/2006/main" noChangeAspect="1"/>
+            </wp:cNvGraphicFramePr>
+            <a:graphic xmlns:a="http://schemas.openxmlformats.org/drawingml/2006/main">
+              <a:graphicData uri="http://schemas.openxmlformats.org/drawingml/2006/picture">
+                <pic:pic xmlns:pic="http://schemas.openxmlformats.org/drawingml/2006/picture">
+                  <pic:nvPicPr>
+                    <pic:cNvPr id="10" name="op.png"/>
+                    <pic:cNvPicPr/>
+                  </pic:nvPicPr>
+                  <pic:blipFill>
+                    <a:blip r:embed="rId10">
+                      <a:extLst>
+                        <a:ext uri="{28A0092B-C50C-407E-A947-70E740481C1C}">
+                          <a14:useLocalDpi xmlns:a14="http://schemas.microsoft.com/office/drawing/2010/main" val="0"/>
+                        </a:ext>
+                      </a:extLst>
+                    </a:blip>
+                    <a:stretch>
+                      <a:fillRect/>
+                    </a:stretch>
+                  </pic:blipFill>
+                  <pic:spPr>
+                    <a:xfrm>
+                      <a:off x="0" y="0"/>
+                      <a:ext cx="4547076" cy="3600000"/>
+                    </a:xfrm>
+                    <a:prstGeom prst="rect">
+                      <a:avLst/>
+                    </a:prstGeom>
+                  </pic:spPr>
+                </pic:pic>
+              </a:graphicData>
+            </a:graphic>
+          </wp:inline>
+        </w:drawing>
+      </w:r>
+      <w:bookmarkEnd w:id="0"/>
+    </w:p>
+    <w:p>
+      <w:pPr>
+        <w:pStyle w:val="Legenda"/>
+        <w:jc w:val="center"/>
+      </w:pPr>
+      <w:r>
+        <w:t xml:space="preserve">Figura </w:t>
+      </w:r>
+      <w:r>
+        <w:fldChar w:fldCharType="begin"/>
+      </w:r>
+      <w:r>
+        <w:instrText xml:space="preserve"> SEQ Figura \* ARABIC </w:instrText>
+      </w:r>
+      <w:r>
+        <w:fldChar w:fldCharType="separate"/>
+      </w:r>
+      <w:r>
+        <w:rPr>
+          <w:noProof/>
+        </w:rPr>
+        <w:t>6</w:t>
+      </w:r>
+      <w:r>
+        <w:rPr>
+          <w:noProof/>
+        </w:rPr>
+        <w:fldChar w:fldCharType="end"/>
+      </w:r>
+      <w:r>
+        <w:t xml:space="preserve"> - Exibição do diagnóstico com base nos dados de entrada.</w:t>
+      </w:r>
+    </w:p>
+    <w:p>
+      <w:pPr>
+        <w:spacing w:line="360" w:lineRule="auto"/>
+        <w:ind w:firstLine="708"/>
+        <w:jc w:val="both"/>
+        <w:rPr>
+          <w:rFonts w:ascii="Times New Roman" w:hAnsi="Times New Roman" w:cs="Times New Roman"/>
+          <w:sz w:val="24"/>
+          <w:szCs w:val="24"/>
+        </w:rPr>
+      </w:pPr>
+      <w:r>
+        <w:rPr>
+          <w:rFonts w:ascii="Times New Roman" w:hAnsi="Times New Roman" w:cs="Times New Roman"/>
+          <w:sz w:val="24"/>
+          <w:szCs w:val="24"/>
+        </w:rPr>
+        <w:lastRenderedPageBreak/>
+        <w:t>Os principais métodos para a realização do sistema foram o “</w:t>
+      </w:r>
+      <w:r>
+        <w:rPr>
+          <w:rFonts w:ascii="Times New Roman" w:hAnsi="Times New Roman" w:cs="Times New Roman"/>
+          <w:i/>
+          <w:sz w:val="24"/>
+          <w:szCs w:val="24"/>
+        </w:rPr>
+        <w:t xml:space="preserve">Treinar” </w:t>
+      </w:r>
+      <w:r>
+        <w:rPr>
+          <w:rFonts w:ascii="Times New Roman" w:hAnsi="Times New Roman" w:cs="Times New Roman"/>
+          <w:sz w:val="24"/>
+          <w:szCs w:val="24"/>
+        </w:rPr>
+        <w:t>e</w:t>
+      </w:r>
+      <w:r>
+        <w:rPr>
+          <w:rFonts w:ascii="Times New Roman" w:hAnsi="Times New Roman" w:cs="Times New Roman"/>
+          <w:sz w:val="24"/>
+          <w:szCs w:val="24"/>
+        </w:rPr>
+        <w:t xml:space="preserve"> o “</w:t>
+      </w:r>
+      <w:r>
+        <w:rPr>
+          <w:rFonts w:ascii="Times New Roman" w:hAnsi="Times New Roman" w:cs="Times New Roman"/>
+          <w:i/>
+          <w:sz w:val="24"/>
+          <w:szCs w:val="24"/>
+        </w:rPr>
+        <w:t>Classificar”</w:t>
+      </w:r>
+      <w:r>
+        <w:rPr>
+          <w:rFonts w:ascii="Times New Roman" w:hAnsi="Times New Roman" w:cs="Times New Roman"/>
+          <w:sz w:val="24"/>
+          <w:szCs w:val="24"/>
+        </w:rPr>
+        <w:t>.</w:t>
+      </w:r>
+    </w:p>
+    <w:p>
+      <w:pPr>
+        <w:spacing w:line="360" w:lineRule="auto"/>
+        <w:ind w:firstLine="708"/>
+        <w:jc w:val="both"/>
+        <w:rPr>
+          <w:rFonts w:ascii="Times New Roman" w:hAnsi="Times New Roman" w:cs="Times New Roman"/>
+          <w:sz w:val="24"/>
+          <w:szCs w:val="24"/>
+        </w:rPr>
+      </w:pPr>
+      <w:r>
+        <w:rPr>
+          <w:rFonts w:ascii="Times New Roman" w:hAnsi="Times New Roman" w:cs="Times New Roman"/>
+          <w:sz w:val="24"/>
+          <w:szCs w:val="24"/>
+        </w:rPr>
+        <w:t>O método</w:t>
+      </w:r>
+      <w:r>
+        <w:rPr>
+          <w:rFonts w:ascii="Times New Roman" w:hAnsi="Times New Roman" w:cs="Times New Roman"/>
+          <w:sz w:val="24"/>
+          <w:szCs w:val="24"/>
+        </w:rPr>
+        <w:t xml:space="preserve"> de treinar tem como parâmetro</w:t>
+      </w:r>
+      <w:r>
+        <w:rPr>
+          <w:rFonts w:ascii="Times New Roman" w:hAnsi="Times New Roman" w:cs="Times New Roman"/>
+          <w:sz w:val="24"/>
+          <w:szCs w:val="24"/>
+        </w:rPr>
+        <w:t xml:space="preserve"> a base de dados e o valor esperado. Este método é repetido </w:t>
+      </w:r>
+      <w:r>
+        <w:rPr>
+          <w:rFonts w:ascii="Times New Roman" w:hAnsi="Times New Roman" w:cs="Times New Roman"/>
+          <w:sz w:val="24"/>
+          <w:szCs w:val="24"/>
+        </w:rPr>
+        <w:t>em quant</w:t>
+      </w:r>
+      <w:r>
+        <w:rPr>
+          <w:rFonts w:ascii="Times New Roman" w:hAnsi="Times New Roman" w:cs="Times New Roman"/>
+          <w:sz w:val="24"/>
+          <w:szCs w:val="24"/>
+        </w:rPr>
+        <w:t>o o valor do erro em percentual for maior que o valor definido e o número de épocas for menor que o estipulado.</w:t>
+      </w:r>
+      <w:r>
+        <w:rPr>
+          <w:rFonts w:ascii="Times New Roman" w:hAnsi="Times New Roman" w:cs="Times New Roman"/>
+          <w:sz w:val="24"/>
+          <w:szCs w:val="24"/>
+        </w:rPr>
+        <w:t xml:space="preserve"> Como pode ser observado na figura abaixo o retorno deste método é o número de épocas que foram necessárias para convergir e o valor do erro que foi aceito.</w:t>
+      </w:r>
+    </w:p>
+    <w:p>
+      <w:pPr>
+        <w:jc w:val="both"/>
+        <w:rPr>
+          <w:rFonts w:ascii="Times New Roman" w:hAnsi="Times New Roman" w:cs="Times New Roman"/>
+          <w:sz w:val="24"/>
+          <w:szCs w:val="24"/>
+        </w:rPr>
+      </w:pPr>
+      <w:r>
+        <w:rPr>
+          <w:rFonts w:ascii="Times New Roman" w:hAnsi="Times New Roman" w:cs="Times New Roman"/>
+          <w:noProof/>
+          <w:sz w:val="24"/>
+          <w:szCs w:val="24"/>
+          <w:lang w:eastAsia="pt-BR"/>
+        </w:rPr>
+        <w:drawing>
+          <wp:inline distT="0" distB="0" distL="0" distR="0" wp14:anchorId="0A4307A8" wp14:editId="4138198B">
+            <wp:extent cx="5431113" cy="2219325"/>
+            <wp:effectExtent l="0" t="0" r="0" b="0"/>
+            <wp:docPr id="12" name="Imagem 12"/>
+            <wp:cNvGraphicFramePr>
+              <a:graphicFrameLocks xmlns:a="http://schemas.openxmlformats.org/drawingml/2006/main" noChangeAspect="1"/>
+            </wp:cNvGraphicFramePr>
+            <a:graphic xmlns:a="http://schemas.openxmlformats.org/drawingml/2006/main">
+              <a:graphicData uri="http://schemas.openxmlformats.org/drawingml/2006/picture">
+                <pic:pic xmlns:pic="http://schemas.openxmlformats.org/drawingml/2006/picture">
+                  <pic:nvPicPr>
+                    <pic:cNvPr id="12" name="op.png"/>
+                    <pic:cNvPicPr/>
+                  </pic:nvPicPr>
+                  <pic:blipFill>
+                    <a:blip r:embed="rId11">
+                      <a:extLst>
+                        <a:ext uri="{28A0092B-C50C-407E-A947-70E740481C1C}">
+                          <a14:useLocalDpi xmlns:a14="http://schemas.microsoft.com/office/drawing/2010/main" val="0"/>
+                        </a:ext>
+                      </a:extLst>
+                    </a:blip>
+                    <a:stretch>
+                      <a:fillRect/>
+                    </a:stretch>
                   </pic:blipFill>
                   <pic:spPr bwMode="auto">
                     <a:xfrm>
                       <a:off x="0" y="0"/>
-                      <a:ext cx="2393590" cy="1083743"/>
+                      <a:ext cx="5502184" cy="2248367"/>
                     </a:xfrm>
                     <a:prstGeom prst="rect">
                       <a:avLst/>
@@ -2425,16 +3038,368 @@
           </wp:inline>
         </w:drawing>
       </w:r>
+    </w:p>
+    <w:p>
+      <w:pPr>
+        <w:pStyle w:val="Legenda"/>
+        <w:jc w:val="center"/>
+      </w:pPr>
+      <w:r>
+        <w:t xml:space="preserve">Figura </w:t>
+      </w:r>
+      <w:r>
+        <w:fldChar w:fldCharType="begin"/>
+      </w:r>
+      <w:r>
+        <w:instrText xml:space="preserve"> SEQ Figura \* ARABIC </w:instrText>
+      </w:r>
+      <w:r>
+        <w:fldChar w:fldCharType="separate"/>
+      </w:r>
       <w:r>
         <w:rPr>
           <w:noProof/>
+        </w:rPr>
+        <w:t>7</w:t>
+      </w:r>
+      <w:r>
+        <w:rPr>
+          <w:noProof/>
+        </w:rPr>
+        <w:fldChar w:fldCharType="end"/>
+      </w:r>
+      <w:r>
+        <w:t xml:space="preserve"> - Método de Treinamento da rede.</w:t>
+      </w:r>
+    </w:p>
+    <w:p>
+      <w:pPr>
+        <w:spacing w:line="360" w:lineRule="auto"/>
+        <w:ind w:firstLine="708"/>
+        <w:jc w:val="both"/>
+        <w:rPr>
+          <w:rFonts w:ascii="Times New Roman" w:hAnsi="Times New Roman" w:cs="Times New Roman"/>
+          <w:sz w:val="24"/>
+          <w:szCs w:val="24"/>
+        </w:rPr>
+      </w:pPr>
+      <w:r>
+        <w:rPr>
+          <w:rFonts w:ascii="Times New Roman" w:hAnsi="Times New Roman" w:cs="Times New Roman"/>
+          <w:sz w:val="24"/>
+          <w:szCs w:val="24"/>
+        </w:rPr>
+        <w:t>A propagação do sinal é responsável por fazer a comunicação entre a camada atual e a camada seguinte, o resultado da propagação será a saída da primeira camada e a mesma é dada pela seguinte formula.</w:t>
+      </w:r>
+    </w:p>
+    <w:p>
+      <w:pPr>
+        <w:spacing w:line="360" w:lineRule="auto"/>
+        <w:jc w:val="both"/>
+        <w:rPr>
+          <w:rFonts w:ascii="Times New Roman" w:hAnsi="Times New Roman" w:cs="Times New Roman"/>
+          <w:sz w:val="24"/>
+          <w:szCs w:val="24"/>
+        </w:rPr>
+      </w:pPr>
+      <m:oMathPara>
+        <m:oMath>
+          <m:r>
+            <w:rPr>
+              <w:rFonts w:ascii="Cambria Math" w:hAnsi="Cambria Math" w:cs="Times New Roman"/>
+              <w:sz w:val="24"/>
+              <w:szCs w:val="24"/>
+            </w:rPr>
+            <m:t>u=1</m:t>
+          </m:r>
+          <m:sSub>
+            <m:sSubPr>
+              <m:ctrlPr>
+                <w:rPr>
+                  <w:rFonts w:ascii="Cambria Math" w:hAnsi="Cambria Math" w:cs="Times New Roman"/>
+                  <w:i/>
+                  <w:sz w:val="24"/>
+                  <w:szCs w:val="24"/>
+                </w:rPr>
+              </m:ctrlPr>
+            </m:sSubPr>
+            <m:e>
+              <m:r>
+                <w:rPr>
+                  <w:rFonts w:ascii="Cambria Math" w:hAnsi="Cambria Math" w:cs="Times New Roman"/>
+                  <w:sz w:val="24"/>
+                  <w:szCs w:val="24"/>
+                </w:rPr>
+                <m:t>w</m:t>
+              </m:r>
+            </m:e>
+            <m:sub>
+              <m:r>
+                <w:rPr>
+                  <w:rFonts w:ascii="Cambria Math" w:hAnsi="Cambria Math" w:cs="Times New Roman"/>
+                  <w:sz w:val="24"/>
+                  <w:szCs w:val="24"/>
+                </w:rPr>
+                <m:t>0</m:t>
+              </m:r>
+            </m:sub>
+          </m:sSub>
+          <m:r>
+            <w:rPr>
+              <w:rFonts w:ascii="Cambria Math" w:hAnsi="Cambria Math" w:cs="Times New Roman"/>
+              <w:sz w:val="24"/>
+              <w:szCs w:val="24"/>
+            </w:rPr>
+            <m:t>+</m:t>
+          </m:r>
+          <m:sSub>
+            <m:sSubPr>
+              <m:ctrlPr>
+                <w:rPr>
+                  <w:rFonts w:ascii="Cambria Math" w:hAnsi="Cambria Math" w:cs="Times New Roman"/>
+                  <w:i/>
+                  <w:sz w:val="24"/>
+                  <w:szCs w:val="24"/>
+                </w:rPr>
+              </m:ctrlPr>
+            </m:sSubPr>
+            <m:e>
+              <m:r>
+                <w:rPr>
+                  <w:rFonts w:ascii="Cambria Math" w:hAnsi="Cambria Math" w:cs="Times New Roman"/>
+                  <w:sz w:val="24"/>
+                  <w:szCs w:val="24"/>
+                </w:rPr>
+                <m:t>x</m:t>
+              </m:r>
+            </m:e>
+            <m:sub>
+              <m:r>
+                <w:rPr>
+                  <w:rFonts w:ascii="Cambria Math" w:hAnsi="Cambria Math" w:cs="Times New Roman"/>
+                  <w:sz w:val="24"/>
+                  <w:szCs w:val="24"/>
+                </w:rPr>
+                <m:t>1</m:t>
+              </m:r>
+            </m:sub>
+          </m:sSub>
+          <m:sSub>
+            <m:sSubPr>
+              <m:ctrlPr>
+                <w:rPr>
+                  <w:rFonts w:ascii="Cambria Math" w:hAnsi="Cambria Math" w:cs="Times New Roman"/>
+                  <w:i/>
+                  <w:sz w:val="24"/>
+                  <w:szCs w:val="24"/>
+                </w:rPr>
+              </m:ctrlPr>
+            </m:sSubPr>
+            <m:e>
+              <m:r>
+                <w:rPr>
+                  <w:rFonts w:ascii="Cambria Math" w:hAnsi="Cambria Math" w:cs="Times New Roman"/>
+                  <w:sz w:val="24"/>
+                  <w:szCs w:val="24"/>
+                </w:rPr>
+                <m:t>w</m:t>
+              </m:r>
+            </m:e>
+            <m:sub>
+              <m:r>
+                <w:rPr>
+                  <w:rFonts w:ascii="Cambria Math" w:hAnsi="Cambria Math" w:cs="Times New Roman"/>
+                  <w:sz w:val="24"/>
+                  <w:szCs w:val="24"/>
+                </w:rPr>
+                <m:t>1</m:t>
+              </m:r>
+            </m:sub>
+          </m:sSub>
+          <m:r>
+            <w:rPr>
+              <w:rFonts w:ascii="Cambria Math" w:hAnsi="Cambria Math" w:cs="Times New Roman"/>
+              <w:sz w:val="24"/>
+              <w:szCs w:val="24"/>
+            </w:rPr>
+            <m:t>+</m:t>
+          </m:r>
+          <m:sSub>
+            <m:sSubPr>
+              <m:ctrlPr>
+                <w:rPr>
+                  <w:rFonts w:ascii="Cambria Math" w:hAnsi="Cambria Math" w:cs="Times New Roman"/>
+                  <w:i/>
+                  <w:sz w:val="24"/>
+                  <w:szCs w:val="24"/>
+                </w:rPr>
+              </m:ctrlPr>
+            </m:sSubPr>
+            <m:e>
+              <m:r>
+                <w:rPr>
+                  <w:rFonts w:ascii="Cambria Math" w:hAnsi="Cambria Math" w:cs="Times New Roman"/>
+                  <w:sz w:val="24"/>
+                  <w:szCs w:val="24"/>
+                </w:rPr>
+                <m:t>x</m:t>
+              </m:r>
+            </m:e>
+            <m:sub>
+              <m:r>
+                <w:rPr>
+                  <w:rFonts w:ascii="Cambria Math" w:hAnsi="Cambria Math" w:cs="Times New Roman"/>
+                  <w:sz w:val="24"/>
+                  <w:szCs w:val="24"/>
+                </w:rPr>
+                <m:t>2</m:t>
+              </m:r>
+            </m:sub>
+          </m:sSub>
+          <m:sSub>
+            <m:sSubPr>
+              <m:ctrlPr>
+                <w:rPr>
+                  <w:rFonts w:ascii="Cambria Math" w:hAnsi="Cambria Math" w:cs="Times New Roman"/>
+                  <w:i/>
+                  <w:sz w:val="24"/>
+                  <w:szCs w:val="24"/>
+                </w:rPr>
+              </m:ctrlPr>
+            </m:sSubPr>
+            <m:e>
+              <m:r>
+                <w:rPr>
+                  <w:rFonts w:ascii="Cambria Math" w:hAnsi="Cambria Math" w:cs="Times New Roman"/>
+                  <w:sz w:val="24"/>
+                  <w:szCs w:val="24"/>
+                </w:rPr>
+                <m:t>w</m:t>
+              </m:r>
+            </m:e>
+            <m:sub>
+              <m:r>
+                <w:rPr>
+                  <w:rFonts w:ascii="Cambria Math" w:hAnsi="Cambria Math" w:cs="Times New Roman"/>
+                  <w:sz w:val="24"/>
+                  <w:szCs w:val="24"/>
+                </w:rPr>
+                <m:t>2</m:t>
+              </m:r>
+            </m:sub>
+          </m:sSub>
+          <m:r>
+            <w:rPr>
+              <w:rFonts w:ascii="Cambria Math" w:hAnsi="Cambria Math" w:cs="Times New Roman"/>
+              <w:sz w:val="24"/>
+              <w:szCs w:val="24"/>
+            </w:rPr>
+            <m:t>+</m:t>
+          </m:r>
+          <m:sSub>
+            <m:sSubPr>
+              <m:ctrlPr>
+                <w:rPr>
+                  <w:rFonts w:ascii="Cambria Math" w:hAnsi="Cambria Math" w:cs="Times New Roman"/>
+                  <w:i/>
+                  <w:sz w:val="24"/>
+                  <w:szCs w:val="24"/>
+                </w:rPr>
+              </m:ctrlPr>
+            </m:sSubPr>
+            <m:e>
+              <m:r>
+                <w:rPr>
+                  <w:rFonts w:ascii="Cambria Math" w:hAnsi="Cambria Math" w:cs="Times New Roman"/>
+                  <w:sz w:val="24"/>
+                  <w:szCs w:val="24"/>
+                </w:rPr>
+                <m:t>x</m:t>
+              </m:r>
+            </m:e>
+            <m:sub>
+              <m:r>
+                <w:rPr>
+                  <w:rFonts w:ascii="Cambria Math" w:hAnsi="Cambria Math" w:cs="Times New Roman"/>
+                  <w:sz w:val="24"/>
+                  <w:szCs w:val="24"/>
+                </w:rPr>
+                <m:t>n</m:t>
+              </m:r>
+            </m:sub>
+          </m:sSub>
+          <m:sSub>
+            <m:sSubPr>
+              <m:ctrlPr>
+                <w:rPr>
+                  <w:rFonts w:ascii="Cambria Math" w:hAnsi="Cambria Math" w:cs="Times New Roman"/>
+                  <w:i/>
+                  <w:sz w:val="24"/>
+                  <w:szCs w:val="24"/>
+                </w:rPr>
+              </m:ctrlPr>
+            </m:sSubPr>
+            <m:e>
+              <m:r>
+                <w:rPr>
+                  <w:rFonts w:ascii="Cambria Math" w:hAnsi="Cambria Math" w:cs="Times New Roman"/>
+                  <w:sz w:val="24"/>
+                  <w:szCs w:val="24"/>
+                </w:rPr>
+                <m:t>w</m:t>
+              </m:r>
+            </m:e>
+            <m:sub>
+              <m:r>
+                <w:rPr>
+                  <w:rFonts w:ascii="Cambria Math" w:hAnsi="Cambria Math" w:cs="Times New Roman"/>
+                  <w:sz w:val="24"/>
+                  <w:szCs w:val="24"/>
+                </w:rPr>
+                <m:t>n</m:t>
+              </m:r>
+            </m:sub>
+          </m:sSub>
+        </m:oMath>
+      </m:oMathPara>
+    </w:p>
+    <w:p>
+      <w:pPr>
+        <w:spacing w:line="360" w:lineRule="auto"/>
+        <w:jc w:val="both"/>
+        <w:rPr>
+          <w:rFonts w:ascii="Times New Roman" w:hAnsi="Times New Roman" w:cs="Times New Roman"/>
+          <w:sz w:val="24"/>
+          <w:szCs w:val="24"/>
+        </w:rPr>
+      </w:pPr>
+      <w:r>
+        <w:rPr>
+          <w:rFonts w:ascii="Times New Roman" w:hAnsi="Times New Roman" w:cs="Times New Roman"/>
+          <w:sz w:val="24"/>
+          <w:szCs w:val="24"/>
+        </w:rPr>
+        <w:t>Que é representada pelo seguinte trecho de código:</w:t>
+      </w:r>
+    </w:p>
+    <w:p>
+      <w:pPr>
+        <w:keepNext/>
+        <w:jc w:val="center"/>
+      </w:pPr>
+      <w:r>
+        <w:rPr>
+          <w:rFonts w:ascii="Times New Roman" w:hAnsi="Times New Roman" w:cs="Times New Roman"/>
+          <w:noProof/>
+          <w:sz w:val="24"/>
+          <w:szCs w:val="24"/>
           <w:lang w:eastAsia="pt-BR"/>
         </w:rPr>
         <w:drawing>
-          <wp:inline distT="0" distB="0" distL="0" distR="0">
-            <wp:extent cx="2400300" cy="1071350"/>
-            <wp:effectExtent l="0" t="0" r="0" b="0"/>
-            <wp:docPr id="6" name="Imagem 6"/>
+          <wp:inline distT="0" distB="0" distL="0" distR="0" wp14:anchorId="350D19C3" wp14:editId="7190B12F">
+            <wp:extent cx="5400040" cy="1096645"/>
+            <wp:effectExtent l="0" t="0" r="0" b="8255"/>
+            <wp:docPr id="4" name="Imagem 4"/>
             <wp:cNvGraphicFramePr>
               <a:graphicFrameLocks xmlns:a="http://schemas.openxmlformats.org/drawingml/2006/main" noChangeAspect="1"/>
             </wp:cNvGraphicFramePr>
@@ -2442,264 +3407,7 @@
               <a:graphicData uri="http://schemas.openxmlformats.org/drawingml/2006/picture">
                 <pic:pic xmlns:pic="http://schemas.openxmlformats.org/drawingml/2006/picture">
                   <pic:nvPicPr>
-                    <pic:cNvPr id="6" name="op.png"/>
-                    <pic:cNvPicPr/>
-                  </pic:nvPicPr>
-                  <pic:blipFill rotWithShape="1">
-                    <a:blip r:embed="rId9">
-                      <a:extLst>
-                        <a:ext uri="{28A0092B-C50C-407E-A947-70E740481C1C}">
-                          <a14:useLocalDpi xmlns:a14="http://schemas.microsoft.com/office/drawing/2010/main" val="0"/>
-                        </a:ext>
-                      </a:extLst>
-                    </a:blip>
-                    <a:srcRect t="2818"/>
-                    <a:stretch/>
-                  </pic:blipFill>
-                  <pic:spPr bwMode="auto">
-                    <a:xfrm>
-                      <a:off x="0" y="0"/>
-                      <a:ext cx="2491009" cy="1111837"/>
-                    </a:xfrm>
-                    <a:prstGeom prst="rect">
-                      <a:avLst/>
-                    </a:prstGeom>
-                    <a:ln>
-                      <a:noFill/>
-                    </a:ln>
-                    <a:extLst>
-                      <a:ext uri="{53640926-AAD7-44D8-BBD7-CCE9431645EC}">
-                        <a14:shadowObscured xmlns:a14="http://schemas.microsoft.com/office/drawing/2010/main"/>
-                      </a:ext>
-                    </a:extLst>
-                  </pic:spPr>
-                </pic:pic>
-              </a:graphicData>
-            </a:graphic>
-          </wp:inline>
-        </w:drawing>
-      </w:r>
-      <w:r>
-        <w:rPr>
-          <w:noProof/>
-          <w:lang w:eastAsia="pt-BR"/>
-        </w:rPr>
-        <w:drawing>
-          <wp:inline distT="0" distB="0" distL="0" distR="0">
-            <wp:extent cx="2447925" cy="1035352"/>
-            <wp:effectExtent l="0" t="0" r="0" b="0"/>
-            <wp:docPr id="7" name="Imagem 7"/>
-            <wp:cNvGraphicFramePr>
-              <a:graphicFrameLocks xmlns:a="http://schemas.openxmlformats.org/drawingml/2006/main" noChangeAspect="1"/>
-            </wp:cNvGraphicFramePr>
-            <a:graphic xmlns:a="http://schemas.openxmlformats.org/drawingml/2006/main">
-              <a:graphicData uri="http://schemas.openxmlformats.org/drawingml/2006/picture">
-                <pic:pic xmlns:pic="http://schemas.openxmlformats.org/drawingml/2006/picture">
-                  <pic:nvPicPr>
-                    <pic:cNvPr id="7" name="op.png"/>
-                    <pic:cNvPicPr/>
-                  </pic:nvPicPr>
-                  <pic:blipFill>
-                    <a:blip r:embed="rId10">
-                      <a:extLst>
-                        <a:ext uri="{28A0092B-C50C-407E-A947-70E740481C1C}">
-                          <a14:useLocalDpi xmlns:a14="http://schemas.microsoft.com/office/drawing/2010/main" val="0"/>
-                        </a:ext>
-                      </a:extLst>
-                    </a:blip>
-                    <a:stretch>
-                      <a:fillRect/>
-                    </a:stretch>
-                  </pic:blipFill>
-                  <pic:spPr>
-                    <a:xfrm>
-                      <a:off x="0" y="0"/>
-                      <a:ext cx="2512041" cy="1062470"/>
-                    </a:xfrm>
-                    <a:prstGeom prst="rect">
-                      <a:avLst/>
-                    </a:prstGeom>
-                  </pic:spPr>
-                </pic:pic>
-              </a:graphicData>
-            </a:graphic>
-          </wp:inline>
-        </w:drawing>
-      </w:r>
-    </w:p>
-    <w:p>
-      <w:pPr>
-        <w:rPr>
-          <w:rFonts w:ascii="Times New Roman" w:hAnsi="Times New Roman" w:cs="Times New Roman"/>
-          <w:sz w:val="24"/>
-        </w:rPr>
-      </w:pPr>
-    </w:p>
-    <w:p>
-      <w:pPr>
-        <w:ind w:firstLine="708"/>
-        <w:rPr>
-          <w:rFonts w:ascii="Times New Roman" w:hAnsi="Times New Roman" w:cs="Times New Roman"/>
-          <w:sz w:val="24"/>
-        </w:rPr>
-      </w:pPr>
-      <w:r>
-        <w:rPr>
-          <w:rFonts w:ascii="Times New Roman" w:hAnsi="Times New Roman" w:cs="Times New Roman"/>
-          <w:sz w:val="24"/>
-        </w:rPr>
-        <w:t>Após realizar as dadas configurações da rede, será exib</w:t>
-      </w:r>
-      <w:r>
-        <w:rPr>
-          <w:rFonts w:ascii="Times New Roman" w:hAnsi="Times New Roman" w:cs="Times New Roman"/>
-          <w:sz w:val="24"/>
-        </w:rPr>
-        <w:t>ido o treinamento da rede, e exibida no Log, como mostra a imagem abaixo.</w:t>
-      </w:r>
-    </w:p>
-    <w:p>
-      <w:pPr>
-        <w:keepNext/>
-        <w:jc w:val="center"/>
-      </w:pPr>
-      <w:r>
-        <w:rPr>
-          <w:rFonts w:ascii="Times New Roman" w:hAnsi="Times New Roman" w:cs="Times New Roman"/>
-          <w:noProof/>
-          <w:sz w:val="24"/>
-          <w:lang w:eastAsia="pt-BR"/>
-        </w:rPr>
-        <w:lastRenderedPageBreak/>
-        <w:drawing>
-          <wp:inline distT="0" distB="0" distL="0" distR="0" wp14:anchorId="1E3656B9" wp14:editId="25A9B600">
-            <wp:extent cx="5400040" cy="4340225"/>
-            <wp:effectExtent l="0" t="0" r="0" b="3175"/>
-            <wp:docPr id="8" name="Imagem 8"/>
-            <wp:cNvGraphicFramePr>
-              <a:graphicFrameLocks xmlns:a="http://schemas.openxmlformats.org/drawingml/2006/main" noChangeAspect="1"/>
-            </wp:cNvGraphicFramePr>
-            <a:graphic xmlns:a="http://schemas.openxmlformats.org/drawingml/2006/main">
-              <a:graphicData uri="http://schemas.openxmlformats.org/drawingml/2006/picture">
-                <pic:pic xmlns:pic="http://schemas.openxmlformats.org/drawingml/2006/picture">
-                  <pic:nvPicPr>
-                    <pic:cNvPr id="8" name="op.png"/>
-                    <pic:cNvPicPr/>
-                  </pic:nvPicPr>
-                  <pic:blipFill>
-                    <a:blip r:embed="rId11">
-                      <a:extLst>
-                        <a:ext uri="{28A0092B-C50C-407E-A947-70E740481C1C}">
-                          <a14:useLocalDpi xmlns:a14="http://schemas.microsoft.com/office/drawing/2010/main" val="0"/>
-                        </a:ext>
-                      </a:extLst>
-                    </a:blip>
-                    <a:stretch>
-                      <a:fillRect/>
-                    </a:stretch>
-                  </pic:blipFill>
-                  <pic:spPr>
-                    <a:xfrm>
-                      <a:off x="0" y="0"/>
-                      <a:ext cx="5400040" cy="4340225"/>
-                    </a:xfrm>
-                    <a:prstGeom prst="rect">
-                      <a:avLst/>
-                    </a:prstGeom>
-                  </pic:spPr>
-                </pic:pic>
-              </a:graphicData>
-            </a:graphic>
-          </wp:inline>
-        </w:drawing>
-      </w:r>
-    </w:p>
-    <w:p>
-      <w:pPr>
-        <w:pStyle w:val="Legenda"/>
-        <w:jc w:val="center"/>
-      </w:pPr>
-      <w:r>
-        <w:t xml:space="preserve">Figura </w:t>
-      </w:r>
-      <w:r>
-        <w:fldChar w:fldCharType="begin"/>
-      </w:r>
-      <w:r>
-        <w:instrText xml:space="preserve"> SEQ Figura \* ARABIC </w:instrText>
-      </w:r>
-      <w:r>
-        <w:fldChar w:fldCharType="separate"/>
-      </w:r>
-      <w:r>
-        <w:rPr>
-          <w:noProof/>
-        </w:rPr>
-        <w:t>4</w:t>
-      </w:r>
-      <w:r>
-        <w:fldChar w:fldCharType="end"/>
-      </w:r>
-      <w:r>
-        <w:t xml:space="preserve"> - exibição do treinamento da rede.</w:t>
-      </w:r>
-    </w:p>
-    <w:p>
-      <w:pPr>
-        <w:ind w:firstLine="708"/>
-        <w:rPr>
-          <w:rFonts w:ascii="Times New Roman" w:hAnsi="Times New Roman" w:cs="Times New Roman"/>
-          <w:sz w:val="24"/>
-        </w:rPr>
-      </w:pPr>
-      <w:r>
-        <w:rPr>
-          <w:rFonts w:ascii="Times New Roman" w:hAnsi="Times New Roman" w:cs="Times New Roman"/>
-          <w:sz w:val="24"/>
-        </w:rPr>
-        <w:t>Feito isso, é só inserir os valores das entradas e clicar no botão “</w:t>
-      </w:r>
-      <w:r>
-        <w:rPr>
-          <w:rFonts w:ascii="Times New Roman" w:hAnsi="Times New Roman" w:cs="Times New Roman"/>
-          <w:i/>
-          <w:sz w:val="24"/>
-        </w:rPr>
-        <w:t xml:space="preserve">Obter Diagnóstico” </w:t>
-      </w:r>
-      <w:r>
-        <w:rPr>
-          <w:rFonts w:ascii="Times New Roman" w:hAnsi="Times New Roman" w:cs="Times New Roman"/>
-          <w:sz w:val="24"/>
-        </w:rPr>
-        <w:t xml:space="preserve">que será exibido uma caixa com o resultado. </w:t>
-      </w:r>
-    </w:p>
-    <w:p>
-      <w:pPr>
-        <w:keepNext/>
-        <w:jc w:val="center"/>
-      </w:pPr>
-      <w:r>
-        <w:rPr>
-          <w:rFonts w:ascii="Times New Roman" w:hAnsi="Times New Roman" w:cs="Times New Roman"/>
-          <w:noProof/>
-          <w:sz w:val="24"/>
-          <w:lang w:eastAsia="pt-BR"/>
-        </w:rPr>
-        <w:drawing>
-          <wp:inline distT="0" distB="0" distL="0" distR="0" wp14:anchorId="0B5DBCB6" wp14:editId="261D3C4E">
-            <wp:extent cx="5344271" cy="3019846"/>
-            <wp:effectExtent l="0" t="0" r="8890" b="9525"/>
-            <wp:docPr id="10" name="Imagem 10"/>
-            <wp:cNvGraphicFramePr>
-              <a:graphicFrameLocks xmlns:a="http://schemas.openxmlformats.org/drawingml/2006/main" noChangeAspect="1"/>
-            </wp:cNvGraphicFramePr>
-            <a:graphic xmlns:a="http://schemas.openxmlformats.org/drawingml/2006/main">
-              <a:graphicData uri="http://schemas.openxmlformats.org/drawingml/2006/picture">
-                <pic:pic xmlns:pic="http://schemas.openxmlformats.org/drawingml/2006/picture">
-                  <pic:nvPicPr>
-                    <pic:cNvPr id="10" name="op.png"/>
+                    <pic:cNvPr id="4" name="propagar sinal.PNG"/>
                     <pic:cNvPicPr/>
                   </pic:nvPicPr>
                   <pic:blipFill>
@@ -2717,7 +3425,7 @@
                   <pic:spPr>
                     <a:xfrm>
                       <a:off x="0" y="0"/>
-                      <a:ext cx="5344271" cy="3019846"/>
+                      <a:ext cx="5400040" cy="1096645"/>
                     </a:xfrm>
                     <a:prstGeom prst="rect">
                       <a:avLst/>
@@ -2734,6 +3442,11 @@
       <w:pPr>
         <w:pStyle w:val="Legenda"/>
         <w:jc w:val="center"/>
+        <w:rPr>
+          <w:rFonts w:ascii="Times New Roman" w:hAnsi="Times New Roman" w:cs="Times New Roman"/>
+          <w:sz w:val="24"/>
+          <w:szCs w:val="24"/>
+        </w:rPr>
       </w:pPr>
       <w:r>
         <w:t xml:space="preserve">Figura </w:t>
@@ -2751,59 +3464,355 @@
         <w:rPr>
           <w:noProof/>
         </w:rPr>
-        <w:t>5</w:t>
-      </w:r>
-      <w:r>
+        <w:t>8</w:t>
+      </w:r>
+      <w:r>
+        <w:rPr>
+          <w:noProof/>
+        </w:rPr>
         <w:fldChar w:fldCharType="end"/>
       </w:r>
       <w:r>
-        <w:t xml:space="preserve"> - Exibição do diagnóstico com base nos dados de entrada.</w:t>
-      </w:r>
-    </w:p>
-    <w:p>
-      <w:pPr>
-        <w:pStyle w:val="SemEspaamento"/>
-      </w:pPr>
-      <w:r>
-        <w:t>Os principais métodos para a realização do sistema foram o “</w:t>
-      </w:r>
-      <w:r>
-        <w:rPr>
-          <w:i/>
-        </w:rPr>
-        <w:t xml:space="preserve">Treinar” </w:t>
-      </w:r>
-      <w:r>
-        <w:t>e</w:t>
-      </w:r>
-      <w:r>
-        <w:t xml:space="preserve"> o “</w:t>
-      </w:r>
-      <w:r>
-        <w:rPr>
-          <w:i/>
-        </w:rPr>
-        <w:t>Classificar”</w:t>
-      </w:r>
-      <w:r>
-        <w:t>.</w:t>
-      </w:r>
-    </w:p>
-    <w:p>
-      <w:pPr>
-        <w:pStyle w:val="SemEspaamento"/>
+        <w:t xml:space="preserve"> - Método de Propagação do Sinal.</w:t>
+      </w:r>
+    </w:p>
+    <w:p>
+      <w:pPr>
+        <w:spacing w:line="360" w:lineRule="auto"/>
+        <w:ind w:firstLine="708"/>
+        <w:jc w:val="both"/>
+        <w:rPr>
+          <w:rFonts w:ascii="Times New Roman" w:hAnsi="Times New Roman" w:cs="Times New Roman"/>
+          <w:sz w:val="24"/>
+          <w:szCs w:val="24"/>
+        </w:rPr>
+      </w:pPr>
+      <w:r>
+        <w:rPr>
+          <w:rFonts w:ascii="Times New Roman" w:hAnsi="Times New Roman" w:cs="Times New Roman"/>
+          <w:sz w:val="24"/>
+          <w:szCs w:val="24"/>
+        </w:rPr>
+        <w:t xml:space="preserve">Após ter encontrado o valor de saída é calculado o erro, o mesmo é usado para ajustar o valor do </w:t>
+      </w:r>
+      <w:r>
+        <w:rPr>
+          <w:rFonts w:ascii="Times New Roman" w:hAnsi="Times New Roman" w:cs="Times New Roman"/>
+          <w:sz w:val="24"/>
+          <w:szCs w:val="24"/>
+        </w:rPr>
+        <w:t>gradiente</w:t>
+      </w:r>
+      <w:r>
+        <w:rPr>
+          <w:rFonts w:ascii="Times New Roman" w:hAnsi="Times New Roman" w:cs="Times New Roman"/>
+          <w:sz w:val="24"/>
+          <w:szCs w:val="24"/>
+        </w:rPr>
+        <w:t xml:space="preserve">, que tem como função </w:t>
+      </w:r>
+      <w:r>
+        <w:rPr>
+          <w:rFonts w:ascii="Times New Roman" w:hAnsi="Times New Roman" w:cs="Times New Roman"/>
+          <w:sz w:val="24"/>
+          <w:szCs w:val="24"/>
+        </w:rPr>
+        <w:t>minimizar o erro entre a saída</w:t>
+      </w:r>
+      <w:r>
+        <w:rPr>
+          <w:rFonts w:ascii="Times New Roman" w:hAnsi="Times New Roman" w:cs="Times New Roman"/>
+          <w:sz w:val="24"/>
+          <w:szCs w:val="24"/>
+        </w:rPr>
+        <w:t xml:space="preserve"> da rede e a saí</w:t>
+      </w:r>
+      <w:r>
+        <w:rPr>
+          <w:rFonts w:ascii="Times New Roman" w:hAnsi="Times New Roman" w:cs="Times New Roman"/>
+          <w:sz w:val="24"/>
+          <w:szCs w:val="24"/>
+        </w:rPr>
+        <w:t>da desejada</w:t>
+      </w:r>
+      <w:r>
+        <w:rPr>
+          <w:rFonts w:ascii="Times New Roman" w:hAnsi="Times New Roman" w:cs="Times New Roman"/>
+          <w:sz w:val="24"/>
+          <w:szCs w:val="24"/>
+        </w:rPr>
+        <w:t xml:space="preserve">. </w:t>
+      </w:r>
+    </w:p>
+    <w:p>
+      <w:pPr>
+        <w:spacing w:line="360" w:lineRule="auto"/>
+        <w:ind w:firstLine="708"/>
+        <w:jc w:val="both"/>
+        <w:rPr>
+          <w:rFonts w:ascii="Times New Roman" w:hAnsi="Times New Roman" w:cs="Times New Roman"/>
+          <w:sz w:val="24"/>
+          <w:szCs w:val="24"/>
+        </w:rPr>
+      </w:pPr>
+      <w:r>
+        <w:rPr>
+          <w:rFonts w:ascii="Times New Roman" w:hAnsi="Times New Roman" w:cs="Times New Roman"/>
+          <w:sz w:val="24"/>
+          <w:szCs w:val="24"/>
+        </w:rPr>
+        <w:lastRenderedPageBreak/>
+        <w:t>O aprendizado da rede neural artificial é dado após a retro propagação</w:t>
+      </w:r>
+      <w:r>
+        <w:rPr>
+          <w:rFonts w:ascii="Times New Roman" w:hAnsi="Times New Roman" w:cs="Times New Roman"/>
+          <w:sz w:val="24"/>
+          <w:szCs w:val="24"/>
+        </w:rPr>
+        <w:t xml:space="preserve"> do sinal</w:t>
+      </w:r>
+      <w:r>
+        <w:rPr>
+          <w:rFonts w:ascii="Times New Roman" w:hAnsi="Times New Roman" w:cs="Times New Roman"/>
+          <w:sz w:val="24"/>
+          <w:szCs w:val="24"/>
+        </w:rPr>
+        <w:t>, ou como também é conhecido o B</w:t>
+      </w:r>
+      <w:r>
+        <w:rPr>
+          <w:rFonts w:ascii="Times New Roman" w:hAnsi="Times New Roman" w:cs="Times New Roman"/>
+          <w:sz w:val="24"/>
+          <w:szCs w:val="24"/>
+        </w:rPr>
+        <w:t>ack</w:t>
+      </w:r>
+      <w:r>
+        <w:rPr>
+          <w:rFonts w:ascii="Times New Roman" w:hAnsi="Times New Roman" w:cs="Times New Roman"/>
+          <w:sz w:val="24"/>
+          <w:szCs w:val="24"/>
+        </w:rPr>
+        <w:t xml:space="preserve"> </w:t>
+      </w:r>
+      <w:proofErr w:type="spellStart"/>
+      <w:r>
+        <w:rPr>
+          <w:rFonts w:ascii="Times New Roman" w:hAnsi="Times New Roman" w:cs="Times New Roman"/>
+          <w:sz w:val="24"/>
+          <w:szCs w:val="24"/>
+        </w:rPr>
+        <w:t>Propagation</w:t>
+      </w:r>
+      <w:proofErr w:type="spellEnd"/>
+      <w:r>
+        <w:rPr>
+          <w:rFonts w:ascii="Times New Roman" w:hAnsi="Times New Roman" w:cs="Times New Roman"/>
+          <w:sz w:val="24"/>
+          <w:szCs w:val="24"/>
+        </w:rPr>
+        <w:t xml:space="preserve">, o processo de aprendizado que </w:t>
+      </w:r>
+      <w:r>
+        <w:rPr>
+          <w:rFonts w:ascii="Times New Roman" w:hAnsi="Times New Roman" w:cs="Times New Roman"/>
+          <w:sz w:val="24"/>
+          <w:szCs w:val="24"/>
+        </w:rPr>
+        <w:t>volta da segunda cama</w:t>
+      </w:r>
+      <w:r>
+        <w:rPr>
+          <w:rFonts w:ascii="Times New Roman" w:hAnsi="Times New Roman" w:cs="Times New Roman"/>
+          <w:sz w:val="24"/>
+          <w:szCs w:val="24"/>
+        </w:rPr>
+        <w:t>da</w:t>
+      </w:r>
+      <w:r>
+        <w:rPr>
+          <w:rFonts w:ascii="Times New Roman" w:hAnsi="Times New Roman" w:cs="Times New Roman"/>
+          <w:sz w:val="24"/>
+          <w:szCs w:val="24"/>
+        </w:rPr>
+        <w:t xml:space="preserve"> para a primeira fazendo as devidas corr</w:t>
+      </w:r>
+      <w:r>
+        <w:rPr>
+          <w:rFonts w:ascii="Times New Roman" w:hAnsi="Times New Roman" w:cs="Times New Roman"/>
+          <w:sz w:val="24"/>
+          <w:szCs w:val="24"/>
+        </w:rPr>
+        <w:t xml:space="preserve">eções do </w:t>
+      </w:r>
+      <w:r>
+        <w:rPr>
+          <w:rFonts w:ascii="Times New Roman" w:hAnsi="Times New Roman" w:cs="Times New Roman"/>
+          <w:sz w:val="24"/>
+          <w:szCs w:val="24"/>
+        </w:rPr>
+        <w:t>peso de acordo com as entradas da segunda camada e o gradiente</w:t>
+      </w:r>
+      <w:r>
+        <w:rPr>
+          <w:rFonts w:ascii="Times New Roman" w:hAnsi="Times New Roman" w:cs="Times New Roman"/>
+          <w:sz w:val="24"/>
+          <w:szCs w:val="24"/>
+        </w:rPr>
+        <w:t>. Como pode ser observado na formula a seguir e no trecho de código abaixo:</w:t>
+      </w:r>
+    </w:p>
+    <w:p>
+      <w:pPr>
+        <w:spacing w:line="360" w:lineRule="auto"/>
+        <w:jc w:val="both"/>
+        <w:rPr>
+          <w:rFonts w:ascii="Times New Roman" w:hAnsi="Times New Roman" w:cs="Times New Roman"/>
+          <w:sz w:val="24"/>
+          <w:szCs w:val="24"/>
+        </w:rPr>
+      </w:pPr>
+      <m:oMathPara>
+        <m:oMath>
+          <m:sSub>
+            <m:sSubPr>
+              <m:ctrlPr>
+                <w:rPr>
+                  <w:rFonts w:ascii="Cambria Math" w:hAnsi="Cambria Math" w:cs="Times New Roman"/>
+                  <w:i/>
+                  <w:sz w:val="24"/>
+                  <w:szCs w:val="24"/>
+                </w:rPr>
+              </m:ctrlPr>
+            </m:sSubPr>
+            <m:e>
+              <m:r>
+                <w:rPr>
+                  <w:rFonts w:ascii="Cambria Math" w:hAnsi="Cambria Math" w:cs="Times New Roman"/>
+                  <w:sz w:val="24"/>
+                  <w:szCs w:val="24"/>
+                </w:rPr>
+                <m:t>w</m:t>
+              </m:r>
+            </m:e>
+            <m:sub>
+              <m:r>
+                <w:rPr>
+                  <w:rFonts w:ascii="Cambria Math" w:hAnsi="Cambria Math" w:cs="Times New Roman"/>
+                  <w:sz w:val="24"/>
+                  <w:szCs w:val="24"/>
+                </w:rPr>
+                <m:t>0</m:t>
+              </m:r>
+            </m:sub>
+          </m:sSub>
+          <m:r>
+            <w:rPr>
+              <w:rFonts w:ascii="Cambria Math" w:hAnsi="Cambria Math" w:cs="Times New Roman"/>
+              <w:sz w:val="24"/>
+              <w:szCs w:val="24"/>
+            </w:rPr>
+            <m:t xml:space="preserve">= </m:t>
+          </m:r>
+          <m:sSub>
+            <m:sSubPr>
+              <m:ctrlPr>
+                <w:rPr>
+                  <w:rFonts w:ascii="Cambria Math" w:hAnsi="Cambria Math" w:cs="Times New Roman"/>
+                  <w:i/>
+                  <w:sz w:val="24"/>
+                  <w:szCs w:val="24"/>
+                </w:rPr>
+              </m:ctrlPr>
+            </m:sSubPr>
+            <m:e>
+              <m:r>
+                <w:rPr>
+                  <w:rFonts w:ascii="Cambria Math" w:hAnsi="Cambria Math" w:cs="Times New Roman"/>
+                  <w:sz w:val="24"/>
+                  <w:szCs w:val="24"/>
+                </w:rPr>
+                <m:t>w</m:t>
+              </m:r>
+            </m:e>
+            <m:sub>
+              <m:r>
+                <w:rPr>
+                  <w:rFonts w:ascii="Cambria Math" w:hAnsi="Cambria Math" w:cs="Times New Roman"/>
+                  <w:sz w:val="24"/>
+                  <w:szCs w:val="24"/>
+                </w:rPr>
+                <m:t>0</m:t>
+              </m:r>
+            </m:sub>
+          </m:sSub>
+          <m:r>
+            <w:rPr>
+              <w:rFonts w:ascii="Cambria Math" w:hAnsi="Cambria Math" w:cs="Times New Roman"/>
+              <w:sz w:val="24"/>
+              <w:szCs w:val="24"/>
+            </w:rPr>
+            <m:t xml:space="preserve">+taxa_aprendizado . </m:t>
+          </m:r>
+          <m:sSub>
+            <m:sSubPr>
+              <m:ctrlPr>
+                <w:rPr>
+                  <w:rFonts w:ascii="Cambria Math" w:hAnsi="Cambria Math" w:cs="Times New Roman"/>
+                  <w:i/>
+                  <w:sz w:val="24"/>
+                  <w:szCs w:val="24"/>
+                </w:rPr>
+              </m:ctrlPr>
+            </m:sSubPr>
+            <m:e>
+              <m:r>
+                <w:rPr>
+                  <w:rFonts w:ascii="Cambria Math" w:hAnsi="Cambria Math" w:cs="Times New Roman"/>
+                  <w:sz w:val="24"/>
+                  <w:szCs w:val="24"/>
+                </w:rPr>
+                <m:t>x</m:t>
+              </m:r>
+            </m:e>
+            <m:sub>
+              <m:r>
+                <w:rPr>
+                  <w:rFonts w:ascii="Cambria Math" w:hAnsi="Cambria Math" w:cs="Times New Roman"/>
+                  <w:sz w:val="24"/>
+                  <w:szCs w:val="24"/>
+                </w:rPr>
+                <m:t>0</m:t>
+              </m:r>
+            </m:sub>
+          </m:sSub>
+          <m:r>
+            <w:rPr>
+              <w:rFonts w:ascii="Cambria Math" w:hAnsi="Cambria Math" w:cs="Times New Roman"/>
+              <w:sz w:val="24"/>
+              <w:szCs w:val="24"/>
+            </w:rPr>
+            <m:t>.</m:t>
+          </m:r>
+        </m:oMath>
+      </m:oMathPara>
+    </w:p>
+    <w:p>
+      <w:pPr>
+        <w:keepNext/>
+        <w:jc w:val="center"/>
       </w:pPr>
       <w:r>
         <w:rPr>
           <w:noProof/>
           <w:lang w:eastAsia="pt-BR"/>
         </w:rPr>
-        <w:lastRenderedPageBreak/>
         <w:drawing>
-          <wp:inline distT="0" distB="0" distL="0" distR="0">
-            <wp:extent cx="6029325" cy="3467004"/>
-            <wp:effectExtent l="0" t="0" r="0" b="635"/>
-            <wp:docPr id="11" name="Imagem 11"/>
+          <wp:inline distT="0" distB="0" distL="0" distR="0" wp14:anchorId="382A3971" wp14:editId="6D652913">
+            <wp:extent cx="5397208" cy="971550"/>
+            <wp:effectExtent l="0" t="0" r="0" b="0"/>
+            <wp:docPr id="9" name="Imagem 9"/>
             <wp:cNvGraphicFramePr>
               <a:graphicFrameLocks xmlns:a="http://schemas.openxmlformats.org/drawingml/2006/main" noChangeAspect="1"/>
             </wp:cNvGraphicFramePr>
@@ -2811,11 +3820,136 @@
               <a:graphicData uri="http://schemas.openxmlformats.org/drawingml/2006/picture">
                 <pic:pic xmlns:pic="http://schemas.openxmlformats.org/drawingml/2006/picture">
                   <pic:nvPicPr>
-                    <pic:cNvPr id="11" name="op.png"/>
+                    <pic:cNvPr id="1" name=""/>
                     <pic:cNvPicPr/>
                   </pic:nvPicPr>
                   <pic:blipFill>
-                    <a:blip r:embed="rId13">
+                    <a:blip r:embed="rId13"/>
+                    <a:stretch>
+                      <a:fillRect/>
+                    </a:stretch>
+                  </pic:blipFill>
+                  <pic:spPr>
+                    <a:xfrm>
+                      <a:off x="0" y="0"/>
+                      <a:ext cx="5483731" cy="987125"/>
+                    </a:xfrm>
+                    <a:prstGeom prst="rect">
+                      <a:avLst/>
+                    </a:prstGeom>
+                  </pic:spPr>
+                </pic:pic>
+              </a:graphicData>
+            </a:graphic>
+          </wp:inline>
+        </w:drawing>
+      </w:r>
+    </w:p>
+    <w:p>
+      <w:pPr>
+        <w:pStyle w:val="Legenda"/>
+        <w:jc w:val="center"/>
+        <w:rPr>
+          <w:rFonts w:ascii="Times New Roman" w:hAnsi="Times New Roman" w:cs="Times New Roman"/>
+          <w:sz w:val="24"/>
+          <w:szCs w:val="24"/>
+        </w:rPr>
+      </w:pPr>
+      <w:r>
+        <w:t xml:space="preserve">Figura </w:t>
+      </w:r>
+      <w:r>
+        <w:fldChar w:fldCharType="begin"/>
+      </w:r>
+      <w:r>
+        <w:instrText xml:space="preserve"> SEQ Figura \* ARABIC </w:instrText>
+      </w:r>
+      <w:r>
+        <w:fldChar w:fldCharType="separate"/>
+      </w:r>
+      <w:r>
+        <w:rPr>
+          <w:noProof/>
+        </w:rPr>
+        <w:t>9</w:t>
+      </w:r>
+      <w:r>
+        <w:rPr>
+          <w:noProof/>
+        </w:rPr>
+        <w:fldChar w:fldCharType="end"/>
+      </w:r>
+      <w:r>
+        <w:t xml:space="preserve"> - </w:t>
+      </w:r>
+      <w:proofErr w:type="spellStart"/>
+      <w:r>
+        <w:t>BackPropagation</w:t>
+      </w:r>
+      <w:proofErr w:type="spellEnd"/>
+    </w:p>
+    <w:p>
+      <w:pPr>
+        <w:spacing w:line="360" w:lineRule="auto"/>
+        <w:ind w:firstLine="708"/>
+        <w:jc w:val="both"/>
+        <w:rPr>
+          <w:rFonts w:ascii="Times New Roman" w:hAnsi="Times New Roman" w:cs="Times New Roman"/>
+          <w:sz w:val="24"/>
+          <w:szCs w:val="24"/>
+        </w:rPr>
+      </w:pPr>
+      <w:r>
+        <w:rPr>
+          <w:rFonts w:ascii="Times New Roman" w:hAnsi="Times New Roman" w:cs="Times New Roman"/>
+          <w:sz w:val="24"/>
+          <w:szCs w:val="24"/>
+        </w:rPr>
+        <w:t xml:space="preserve">O método classificar </w:t>
+      </w:r>
+      <w:r>
+        <w:rPr>
+          <w:rFonts w:ascii="Times New Roman" w:hAnsi="Times New Roman" w:cs="Times New Roman"/>
+          <w:sz w:val="24"/>
+          <w:szCs w:val="24"/>
+        </w:rPr>
+        <w:t xml:space="preserve">é o responsável por distinguir se as entradas refletem em um diagnóstico. Mas para que se possa classificar é necessário primeiro verificar se o número de épocas é maior que o limite máximo menos um. </w:t>
+      </w:r>
+    </w:p>
+    <w:p>
+      <w:pPr>
+        <w:jc w:val="both"/>
+        <w:rPr>
+          <w:rFonts w:ascii="Times New Roman" w:hAnsi="Times New Roman" w:cs="Times New Roman"/>
+          <w:sz w:val="24"/>
+          <w:szCs w:val="24"/>
+        </w:rPr>
+      </w:pPr>
+      <w:r>
+        <w:rPr>
+          <w:rFonts w:ascii="Times New Roman" w:hAnsi="Times New Roman" w:cs="Times New Roman"/>
+          <w:noProof/>
+          <w:sz w:val="24"/>
+          <w:szCs w:val="24"/>
+          <w:lang w:eastAsia="pt-BR"/>
+        </w:rPr>
+        <w:drawing>
+          <wp:inline distT="0" distB="0" distL="0" distR="0" wp14:anchorId="59673D7C" wp14:editId="07BDE8DA">
+            <wp:extent cx="5399405" cy="2562225"/>
+            <wp:effectExtent l="0" t="0" r="0" b="9525"/>
+            <wp:docPr id="13" name="Imagem 13"/>
+            <wp:cNvGraphicFramePr>
+              <a:graphicFrameLocks xmlns:a="http://schemas.openxmlformats.org/drawingml/2006/main" noChangeAspect="1"/>
+            </wp:cNvGraphicFramePr>
+            <a:graphic xmlns:a="http://schemas.openxmlformats.org/drawingml/2006/main">
+              <a:graphicData uri="http://schemas.openxmlformats.org/drawingml/2006/picture">
+                <pic:pic xmlns:pic="http://schemas.openxmlformats.org/drawingml/2006/picture">
+                  <pic:nvPicPr>
+                    <pic:cNvPr id="13" name="op.png"/>
+                    <pic:cNvPicPr/>
+                  </pic:nvPicPr>
+                  <pic:blipFill>
+                    <a:blip r:embed="rId14">
                       <a:extLst>
                         <a:ext uri="{28A0092B-C50C-407E-A947-70E740481C1C}">
                           <a14:useLocalDpi xmlns:a14="http://schemas.microsoft.com/office/drawing/2010/main" val="0"/>
@@ -2829,7 +3963,7 @@
                   <pic:spPr>
                     <a:xfrm>
                       <a:off x="0" y="0"/>
-                      <a:ext cx="6043699" cy="3475269"/>
+                      <a:ext cx="5406844" cy="2565755"/>
                     </a:xfrm>
                     <a:prstGeom prst="rect">
                       <a:avLst/>
@@ -2844,66 +3978,6 @@
     </w:p>
     <w:p>
       <w:pPr>
-        <w:pStyle w:val="SemEspaamento"/>
-        <w:keepNext/>
-      </w:pPr>
-      <w:r>
-        <w:rPr>
-          <w:noProof/>
-          <w:lang w:eastAsia="pt-BR"/>
-        </w:rPr>
-        <w:drawing>
-          <wp:inline distT="0" distB="0" distL="0" distR="0" wp14:anchorId="7A4DDD55" wp14:editId="1830F30D">
-            <wp:extent cx="6133532" cy="1095375"/>
-            <wp:effectExtent l="0" t="0" r="635" b="0"/>
-            <wp:docPr id="12" name="Imagem 12"/>
-            <wp:cNvGraphicFramePr>
-              <a:graphicFrameLocks xmlns:a="http://schemas.openxmlformats.org/drawingml/2006/main" noChangeAspect="1"/>
-            </wp:cNvGraphicFramePr>
-            <a:graphic xmlns:a="http://schemas.openxmlformats.org/drawingml/2006/main">
-              <a:graphicData uri="http://schemas.openxmlformats.org/drawingml/2006/picture">
-                <pic:pic xmlns:pic="http://schemas.openxmlformats.org/drawingml/2006/picture">
-                  <pic:nvPicPr>
-                    <pic:cNvPr id="12" name="op.png"/>
-                    <pic:cNvPicPr/>
-                  </pic:nvPicPr>
-                  <pic:blipFill rotWithShape="1">
-                    <a:blip r:embed="rId14">
-                      <a:extLst>
-                        <a:ext uri="{28A0092B-C50C-407E-A947-70E740481C1C}">
-                          <a14:useLocalDpi xmlns:a14="http://schemas.microsoft.com/office/drawing/2010/main" val="0"/>
-                        </a:ext>
-                      </a:extLst>
-                    </a:blip>
-                    <a:srcRect t="18061"/>
-                    <a:stretch/>
-                  </pic:blipFill>
-                  <pic:spPr bwMode="auto">
-                    <a:xfrm>
-                      <a:off x="0" y="0"/>
-                      <a:ext cx="6142214" cy="1096926"/>
-                    </a:xfrm>
-                    <a:prstGeom prst="rect">
-                      <a:avLst/>
-                    </a:prstGeom>
-                    <a:ln>
-                      <a:noFill/>
-                    </a:ln>
-                    <a:extLst>
-                      <a:ext uri="{53640926-AAD7-44D8-BBD7-CCE9431645EC}">
-                        <a14:shadowObscured xmlns:a14="http://schemas.microsoft.com/office/drawing/2010/main"/>
-                      </a:ext>
-                    </a:extLst>
-                  </pic:spPr>
-                </pic:pic>
-              </a:graphicData>
-            </a:graphic>
-          </wp:inline>
-        </w:drawing>
-      </w:r>
-    </w:p>
-    <w:p>
-      <w:pPr>
         <w:pStyle w:val="Legenda"/>
         <w:jc w:val="center"/>
       </w:pPr>
@@ -2923,323 +3997,871 @@
         <w:rPr>
           <w:noProof/>
         </w:rPr>
-        <w:t>6</w:t>
-      </w:r>
-      <w:r>
+        <w:t>10</w:t>
+      </w:r>
+      <w:r>
+        <w:rPr>
+          <w:noProof/>
+        </w:rPr>
         <w:fldChar w:fldCharType="end"/>
       </w:r>
       <w:r>
-        <w:t xml:space="preserve"> - Método de Treinamento da rede.</w:t>
-      </w:r>
-    </w:p>
-    <w:p/>
-    <w:p>
-      <w:pPr>
-        <w:keepNext/>
-        <w:jc w:val="center"/>
-      </w:pPr>
-      <w:r>
-        <w:rPr>
-          <w:noProof/>
-          <w:lang w:eastAsia="pt-BR"/>
-        </w:rPr>
-        <w:drawing>
-          <wp:inline distT="0" distB="0" distL="0" distR="0" wp14:anchorId="30E66E03" wp14:editId="13172410">
-            <wp:extent cx="5400040" cy="2578735"/>
-            <wp:effectExtent l="0" t="0" r="0" b="0"/>
-            <wp:docPr id="13" name="Imagem 13"/>
-            <wp:cNvGraphicFramePr>
-              <a:graphicFrameLocks xmlns:a="http://schemas.openxmlformats.org/drawingml/2006/main" noChangeAspect="1"/>
-            </wp:cNvGraphicFramePr>
-            <a:graphic xmlns:a="http://schemas.openxmlformats.org/drawingml/2006/main">
-              <a:graphicData uri="http://schemas.openxmlformats.org/drawingml/2006/picture">
-                <pic:pic xmlns:pic="http://schemas.openxmlformats.org/drawingml/2006/picture">
-                  <pic:nvPicPr>
-                    <pic:cNvPr id="13" name="op.png"/>
-                    <pic:cNvPicPr/>
-                  </pic:nvPicPr>
-                  <pic:blipFill>
-                    <a:blip r:embed="rId15">
-                      <a:extLst>
-                        <a:ext uri="{28A0092B-C50C-407E-A947-70E740481C1C}">
-                          <a14:useLocalDpi xmlns:a14="http://schemas.microsoft.com/office/drawing/2010/main" val="0"/>
-                        </a:ext>
-                      </a:extLst>
-                    </a:blip>
-                    <a:stretch>
-                      <a:fillRect/>
-                    </a:stretch>
-                  </pic:blipFill>
-                  <pic:spPr>
-                    <a:xfrm>
-                      <a:off x="0" y="0"/>
-                      <a:ext cx="5400040" cy="2578735"/>
-                    </a:xfrm>
-                    <a:prstGeom prst="rect">
-                      <a:avLst/>
-                    </a:prstGeom>
-                  </pic:spPr>
-                </pic:pic>
-              </a:graphicData>
-            </a:graphic>
-          </wp:inline>
-        </w:drawing>
-      </w:r>
-    </w:p>
-    <w:p>
-      <w:pPr>
-        <w:pStyle w:val="Legenda"/>
-        <w:jc w:val="center"/>
-      </w:pPr>
-      <w:r>
-        <w:t xml:space="preserve">Figura </w:t>
-      </w:r>
-      <w:r>
-        <w:fldChar w:fldCharType="begin"/>
-      </w:r>
-      <w:r>
-        <w:instrText xml:space="preserve"> SEQ Figura \* ARABIC </w:instrText>
-      </w:r>
-      <w:r>
-        <w:fldChar w:fldCharType="separate"/>
-      </w:r>
-      <w:r>
-        <w:rPr>
-          <w:noProof/>
-        </w:rPr>
-        <w:t>7</w:t>
-      </w:r>
-      <w:r>
-        <w:fldChar w:fldCharType="end"/>
-      </w:r>
-      <w:r>
         <w:t xml:space="preserve"> - Método que Classifica a rede.</w:t>
       </w:r>
     </w:p>
     <w:p>
       <w:pPr>
-        <w:pStyle w:val="SemEspaamento"/>
-        <w:rPr>
+        <w:spacing w:line="360" w:lineRule="auto"/>
+        <w:ind w:firstLine="708"/>
+        <w:jc w:val="both"/>
+        <w:rPr>
+          <w:rFonts w:ascii="Times New Roman" w:hAnsi="Times New Roman" w:cs="Times New Roman"/>
+          <w:sz w:val="24"/>
+          <w:szCs w:val="24"/>
+        </w:rPr>
+      </w:pPr>
+      <w:r>
+        <w:rPr>
+          <w:rFonts w:ascii="Times New Roman" w:hAnsi="Times New Roman" w:cs="Times New Roman"/>
+          <w:sz w:val="24"/>
+          <w:szCs w:val="24"/>
+        </w:rPr>
+        <w:t xml:space="preserve">O número de épocas deve ser definido no processo de configuração da rede neural artificial, se o número de épocas não for maior que o limite definido, o mesmo será classificado com base no valor que é propagado através do método de propagação de sinal pela segunda camada. </w:t>
+      </w:r>
+    </w:p>
+    <w:p>
+      <w:pPr>
+        <w:spacing w:line="360" w:lineRule="auto"/>
+        <w:ind w:firstLine="708"/>
+        <w:jc w:val="both"/>
+        <w:rPr>
+          <w:rFonts w:ascii="Times New Roman" w:hAnsi="Times New Roman" w:cs="Times New Roman"/>
+          <w:sz w:val="24"/>
+          <w:szCs w:val="24"/>
+        </w:rPr>
+      </w:pPr>
+      <w:r>
+        <w:rPr>
+          <w:rFonts w:ascii="Times New Roman" w:hAnsi="Times New Roman" w:cs="Times New Roman"/>
+          <w:sz w:val="24"/>
+          <w:szCs w:val="24"/>
+        </w:rPr>
+        <w:t>Como os valores possui muitas casas decimais para que não tenha tanta similaridade entre os resultados no método de classificação é necessário arredonda o valor encontrado para que s</w:t>
+      </w:r>
+      <w:r>
+        <w:rPr>
+          <w:rFonts w:ascii="Times New Roman" w:hAnsi="Times New Roman" w:cs="Times New Roman"/>
+          <w:sz w:val="24"/>
+          <w:szCs w:val="24"/>
+        </w:rPr>
+        <w:t>e classifique de forma adequada.</w:t>
+      </w:r>
+      <w:r>
+        <w:rPr>
+          <w:rFonts w:ascii="Times New Roman" w:hAnsi="Times New Roman" w:cs="Times New Roman"/>
+          <w:sz w:val="24"/>
+          <w:szCs w:val="24"/>
+        </w:rPr>
+        <w:t xml:space="preserve"> </w:t>
+      </w:r>
+      <w:r>
+        <w:rPr>
+          <w:rFonts w:ascii="Times New Roman" w:hAnsi="Times New Roman" w:cs="Times New Roman"/>
+          <w:sz w:val="24"/>
+          <w:szCs w:val="24"/>
+        </w:rPr>
+        <w:t>S</w:t>
+      </w:r>
+      <w:r>
+        <w:rPr>
+          <w:rFonts w:ascii="Times New Roman" w:hAnsi="Times New Roman" w:cs="Times New Roman"/>
+          <w:sz w:val="24"/>
+          <w:szCs w:val="24"/>
+        </w:rPr>
+        <w:t>e o valor encontrado for maio</w:t>
+      </w:r>
+      <w:r>
+        <w:rPr>
+          <w:rFonts w:ascii="Times New Roman" w:hAnsi="Times New Roman" w:cs="Times New Roman"/>
+          <w:sz w:val="24"/>
+          <w:szCs w:val="24"/>
+        </w:rPr>
+        <w:t>r</w:t>
+      </w:r>
+      <w:r>
+        <w:rPr>
+          <w:rFonts w:ascii="Times New Roman" w:hAnsi="Times New Roman" w:cs="Times New Roman"/>
+          <w:sz w:val="24"/>
+          <w:szCs w:val="24"/>
+        </w:rPr>
+        <w:t xml:space="preserve"> </w:t>
+      </w:r>
+      <w:r>
+        <w:rPr>
+          <w:rFonts w:ascii="Times New Roman" w:hAnsi="Times New Roman" w:cs="Times New Roman"/>
+          <w:sz w:val="24"/>
+          <w:szCs w:val="24"/>
+        </w:rPr>
+        <w:lastRenderedPageBreak/>
+        <w:t>ou igual a 0 (zero) para as entradas dadas</w:t>
+      </w:r>
+      <w:r>
+        <w:rPr>
+          <w:rFonts w:ascii="Times New Roman" w:hAnsi="Times New Roman" w:cs="Times New Roman"/>
+          <w:sz w:val="24"/>
+          <w:szCs w:val="24"/>
+        </w:rPr>
+        <w:t>, em nossa aplicação,</w:t>
+      </w:r>
+      <w:r>
+        <w:rPr>
+          <w:rFonts w:ascii="Times New Roman" w:hAnsi="Times New Roman" w:cs="Times New Roman"/>
+          <w:sz w:val="24"/>
+          <w:szCs w:val="24"/>
+        </w:rPr>
+        <w:t xml:space="preserve"> é classificada</w:t>
+      </w:r>
+      <w:r>
+        <w:rPr>
+          <w:rFonts w:ascii="Times New Roman" w:hAnsi="Times New Roman" w:cs="Times New Roman"/>
+          <w:sz w:val="24"/>
+          <w:szCs w:val="24"/>
+        </w:rPr>
+        <w:t xml:space="preserve"> como benigno,</w:t>
+      </w:r>
+      <w:r>
+        <w:rPr>
+          <w:rFonts w:ascii="Times New Roman" w:hAnsi="Times New Roman" w:cs="Times New Roman"/>
+          <w:sz w:val="24"/>
+          <w:szCs w:val="24"/>
+        </w:rPr>
+        <w:t xml:space="preserve"> já se o valor for menor que zero é classificado como maligno.</w:t>
+      </w:r>
+    </w:p>
+    <w:p>
+      <w:pPr>
+        <w:jc w:val="both"/>
+        <w:rPr>
+          <w:rFonts w:ascii="Times New Roman" w:hAnsi="Times New Roman" w:cs="Times New Roman"/>
           <w:b/>
-          <w:sz w:val="28"/>
-          <w:szCs w:val="20"/>
-        </w:rPr>
-      </w:pPr>
-    </w:p>
-    <w:p>
-      <w:pPr>
-        <w:pStyle w:val="SemEspaamento"/>
-        <w:numPr>
-          <w:ilvl w:val="0"/>
-          <w:numId w:val="2"/>
-        </w:numPr>
+          <w:sz w:val="24"/>
+          <w:szCs w:val="24"/>
+        </w:rPr>
+      </w:pPr>
+      <w:r>
         <w:rPr>
           <w:rFonts w:ascii="Times New Roman" w:hAnsi="Times New Roman" w:cs="Times New Roman"/>
           <w:b/>
-          <w:sz w:val="28"/>
-          <w:szCs w:val="20"/>
-        </w:rPr>
-      </w:pPr>
-      <w:r>
+          <w:sz w:val="24"/>
+          <w:szCs w:val="24"/>
+        </w:rPr>
+        <w:t>CONCLUSÃO</w:t>
+      </w:r>
+    </w:p>
+    <w:p>
+      <w:pPr>
+        <w:spacing w:line="360" w:lineRule="auto"/>
+        <w:ind w:firstLine="708"/>
+        <w:jc w:val="both"/>
+        <w:rPr>
+          <w:rFonts w:ascii="Times New Roman" w:hAnsi="Times New Roman" w:cs="Times New Roman"/>
+          <w:sz w:val="24"/>
+          <w:szCs w:val="24"/>
+        </w:rPr>
+      </w:pPr>
+      <w:r>
+        <w:rPr>
+          <w:rFonts w:ascii="Times New Roman" w:hAnsi="Times New Roman" w:cs="Times New Roman"/>
+          <w:sz w:val="24"/>
+          <w:szCs w:val="24"/>
+        </w:rPr>
+        <w:t xml:space="preserve">Foi observado que na implementação de uma rede neural artificial com uso de perceptron de múltiplas camadas (MLP), faz uso </w:t>
+      </w:r>
+      <w:r>
+        <w:rPr>
+          <w:rFonts w:ascii="Times New Roman" w:hAnsi="Times New Roman" w:cs="Times New Roman"/>
+          <w:sz w:val="24"/>
+          <w:szCs w:val="24"/>
+        </w:rPr>
+        <w:t>d</w:t>
+      </w:r>
+      <w:r>
+        <w:rPr>
+          <w:rFonts w:ascii="Times New Roman" w:hAnsi="Times New Roman" w:cs="Times New Roman"/>
+          <w:sz w:val="24"/>
+          <w:szCs w:val="24"/>
+        </w:rPr>
+        <w:t xml:space="preserve">e um </w:t>
+      </w:r>
+      <w:r>
+        <w:rPr>
+          <w:rFonts w:ascii="Times New Roman" w:hAnsi="Times New Roman" w:cs="Times New Roman"/>
+          <w:sz w:val="24"/>
+          <w:szCs w:val="24"/>
+        </w:rPr>
+        <w:t xml:space="preserve">algoritmo </w:t>
+      </w:r>
+      <w:r>
+        <w:rPr>
+          <w:rFonts w:ascii="Times New Roman" w:hAnsi="Times New Roman" w:cs="Times New Roman"/>
+          <w:sz w:val="24"/>
+          <w:szCs w:val="24"/>
+        </w:rPr>
+        <w:t xml:space="preserve">chamado de </w:t>
+      </w:r>
+      <w:proofErr w:type="spellStart"/>
+      <w:r>
+        <w:rPr>
+          <w:rFonts w:ascii="Times New Roman" w:hAnsi="Times New Roman" w:cs="Times New Roman"/>
+          <w:sz w:val="24"/>
+          <w:szCs w:val="24"/>
+        </w:rPr>
+        <w:t>back</w:t>
+      </w:r>
+      <w:proofErr w:type="spellEnd"/>
+      <w:r>
+        <w:rPr>
+          <w:rFonts w:ascii="Times New Roman" w:hAnsi="Times New Roman" w:cs="Times New Roman"/>
+          <w:sz w:val="24"/>
+          <w:szCs w:val="24"/>
+        </w:rPr>
+        <w:t xml:space="preserve"> </w:t>
+      </w:r>
+      <w:proofErr w:type="spellStart"/>
+      <w:r>
+        <w:rPr>
+          <w:rFonts w:ascii="Times New Roman" w:hAnsi="Times New Roman" w:cs="Times New Roman"/>
+          <w:sz w:val="24"/>
+          <w:szCs w:val="24"/>
+        </w:rPr>
+        <w:t>propagation</w:t>
+      </w:r>
+      <w:proofErr w:type="spellEnd"/>
+      <w:r>
+        <w:rPr>
+          <w:rFonts w:ascii="Times New Roman" w:hAnsi="Times New Roman" w:cs="Times New Roman"/>
+          <w:sz w:val="24"/>
+          <w:szCs w:val="24"/>
+        </w:rPr>
+        <w:t xml:space="preserve"> que foi citado anteriormente. Este algoritmo consiste basicamente em dois passos</w:t>
+      </w:r>
+      <w:r>
+        <w:rPr>
+          <w:rFonts w:ascii="Times New Roman" w:hAnsi="Times New Roman" w:cs="Times New Roman"/>
+          <w:sz w:val="24"/>
+          <w:szCs w:val="24"/>
+        </w:rPr>
+        <w:t xml:space="preserve">, o primeiro é a </w:t>
+      </w:r>
+      <w:r>
+        <w:rPr>
+          <w:rFonts w:ascii="Times New Roman" w:hAnsi="Times New Roman" w:cs="Times New Roman"/>
+          <w:sz w:val="24"/>
+          <w:szCs w:val="24"/>
+        </w:rPr>
+        <w:t xml:space="preserve">propagação positiva do sinal, onde todos os pesos da rede são mantidos fixos e o </w:t>
+      </w:r>
+      <w:r>
+        <w:rPr>
+          <w:rFonts w:ascii="Times New Roman" w:hAnsi="Times New Roman" w:cs="Times New Roman"/>
+          <w:sz w:val="24"/>
+          <w:szCs w:val="24"/>
+        </w:rPr>
+        <w:t>segundo é a</w:t>
+      </w:r>
+      <w:r>
+        <w:rPr>
+          <w:rFonts w:ascii="Times New Roman" w:hAnsi="Times New Roman" w:cs="Times New Roman"/>
+          <w:sz w:val="24"/>
+          <w:szCs w:val="24"/>
+        </w:rPr>
+        <w:t xml:space="preserve"> retro propagação do e</w:t>
+      </w:r>
+      <w:r>
+        <w:rPr>
+          <w:rFonts w:ascii="Times New Roman" w:hAnsi="Times New Roman" w:cs="Times New Roman"/>
+          <w:sz w:val="24"/>
+          <w:szCs w:val="24"/>
+        </w:rPr>
+        <w:t>rro que é o processo que ajusta</w:t>
+      </w:r>
+      <w:r>
+        <w:rPr>
+          <w:rFonts w:ascii="Times New Roman" w:hAnsi="Times New Roman" w:cs="Times New Roman"/>
+          <w:sz w:val="24"/>
+          <w:szCs w:val="24"/>
+        </w:rPr>
+        <w:t xml:space="preserve"> os pesos tomando como base o erro encontrado entre o valor de saída e o valor esperado.</w:t>
+      </w:r>
+    </w:p>
+    <w:p>
+      <w:pPr>
+        <w:spacing w:line="360" w:lineRule="auto"/>
+        <w:ind w:firstLine="708"/>
+        <w:jc w:val="both"/>
+        <w:rPr>
+          <w:rFonts w:ascii="Times New Roman" w:hAnsi="Times New Roman" w:cs="Times New Roman"/>
+          <w:sz w:val="24"/>
+          <w:szCs w:val="24"/>
+        </w:rPr>
+      </w:pPr>
+      <w:r>
+        <w:rPr>
+          <w:rFonts w:ascii="Times New Roman" w:hAnsi="Times New Roman" w:cs="Times New Roman"/>
+          <w:sz w:val="24"/>
+          <w:szCs w:val="24"/>
+        </w:rPr>
+        <w:t>Em problemas que não são linearmente separáveis a MLP pode ser vista como uma ótima ferramenta de classificação, visto que cada camada intermediaria pode ser entendida como uma dimensão, ou seja, aumentando-se a quantidade de neurônios na camada intermediaria, aumenta-se a capacidade de mapeamento não linear da rede.</w:t>
+      </w:r>
+      <w:r>
+        <w:rPr>
+          <w:rFonts w:ascii="Times New Roman" w:hAnsi="Times New Roman" w:cs="Times New Roman"/>
+          <w:sz w:val="24"/>
+          <w:szCs w:val="24"/>
+        </w:rPr>
+        <w:t xml:space="preserve"> Deve-se tomar cuidado para que não haja um </w:t>
+      </w:r>
+      <w:proofErr w:type="spellStart"/>
+      <w:r>
+        <w:rPr>
+          <w:rFonts w:ascii="Times New Roman" w:hAnsi="Times New Roman" w:cs="Times New Roman"/>
+          <w:sz w:val="24"/>
+          <w:szCs w:val="24"/>
+        </w:rPr>
+        <w:t>overfitting</w:t>
+      </w:r>
+      <w:proofErr w:type="spellEnd"/>
+      <w:r>
+        <w:rPr>
+          <w:rFonts w:ascii="Times New Roman" w:hAnsi="Times New Roman" w:cs="Times New Roman"/>
+          <w:sz w:val="24"/>
+          <w:szCs w:val="24"/>
+        </w:rPr>
+        <w:t xml:space="preserve">/superação que seria o treinamento excessivo. Como também em um rede com um número muito pequeno de camadas intermediarias pode ocorrer o </w:t>
+      </w:r>
+      <w:proofErr w:type="spellStart"/>
+      <w:r>
+        <w:rPr>
+          <w:rFonts w:ascii="Times New Roman" w:hAnsi="Times New Roman" w:cs="Times New Roman"/>
+          <w:sz w:val="24"/>
+          <w:szCs w:val="24"/>
+        </w:rPr>
+        <w:t>underfitting</w:t>
+      </w:r>
+      <w:proofErr w:type="spellEnd"/>
+      <w:r>
+        <w:rPr>
+          <w:rFonts w:ascii="Times New Roman" w:hAnsi="Times New Roman" w:cs="Times New Roman"/>
+          <w:sz w:val="24"/>
+          <w:szCs w:val="24"/>
+        </w:rPr>
+        <w:t>/inadequado, gerado valores que não condiz com a realidade.</w:t>
+      </w:r>
+    </w:p>
+    <w:p>
+      <w:pPr>
+        <w:spacing w:line="360" w:lineRule="auto"/>
+        <w:ind w:firstLine="708"/>
+        <w:jc w:val="both"/>
+        <w:rPr>
+          <w:rFonts w:ascii="Times New Roman" w:hAnsi="Times New Roman" w:cs="Times New Roman"/>
+          <w:sz w:val="24"/>
+          <w:szCs w:val="24"/>
+        </w:rPr>
+      </w:pPr>
+      <w:r>
+        <w:rPr>
+          <w:rFonts w:ascii="Times New Roman" w:hAnsi="Times New Roman" w:cs="Times New Roman"/>
+          <w:sz w:val="24"/>
+          <w:szCs w:val="24"/>
+        </w:rPr>
+        <w:t>A qualidade e a eficiência da rede neural artificial de múltiplas camadas dependem fortemente da especificação da arquitetura da rede</w:t>
+      </w:r>
+      <w:r>
+        <w:rPr>
+          <w:rFonts w:ascii="Times New Roman" w:hAnsi="Times New Roman" w:cs="Times New Roman"/>
+          <w:sz w:val="24"/>
+          <w:szCs w:val="24"/>
+        </w:rPr>
+        <w:t>, nú</w:t>
+      </w:r>
+      <w:r>
+        <w:rPr>
+          <w:rFonts w:ascii="Times New Roman" w:hAnsi="Times New Roman" w:cs="Times New Roman"/>
+          <w:sz w:val="24"/>
+          <w:szCs w:val="24"/>
+        </w:rPr>
+        <w:t xml:space="preserve">mero de camadas intermediaria, função de ativação do neurônio, da regra de aprendizado, </w:t>
+      </w:r>
+      <w:proofErr w:type="spellStart"/>
+      <w:r>
+        <w:rPr>
+          <w:rFonts w:ascii="Times New Roman" w:hAnsi="Times New Roman" w:cs="Times New Roman"/>
+          <w:sz w:val="24"/>
+          <w:szCs w:val="24"/>
+        </w:rPr>
+        <w:t>back</w:t>
+      </w:r>
+      <w:proofErr w:type="spellEnd"/>
+      <w:r>
+        <w:rPr>
+          <w:rFonts w:ascii="Times New Roman" w:hAnsi="Times New Roman" w:cs="Times New Roman"/>
+          <w:sz w:val="24"/>
+          <w:szCs w:val="24"/>
+        </w:rPr>
+        <w:t xml:space="preserve"> </w:t>
+      </w:r>
+      <w:proofErr w:type="spellStart"/>
+      <w:r>
+        <w:rPr>
+          <w:rFonts w:ascii="Times New Roman" w:hAnsi="Times New Roman" w:cs="Times New Roman"/>
+          <w:sz w:val="24"/>
+          <w:szCs w:val="24"/>
+        </w:rPr>
+        <w:t>propagation</w:t>
+      </w:r>
+      <w:proofErr w:type="spellEnd"/>
+      <w:r>
+        <w:rPr>
+          <w:rFonts w:ascii="Times New Roman" w:hAnsi="Times New Roman" w:cs="Times New Roman"/>
+          <w:sz w:val="24"/>
+          <w:szCs w:val="24"/>
+        </w:rPr>
+        <w:t xml:space="preserve">, </w:t>
+      </w:r>
+      <w:r>
+        <w:rPr>
+          <w:rFonts w:ascii="Times New Roman" w:hAnsi="Times New Roman" w:cs="Times New Roman"/>
+          <w:sz w:val="24"/>
+          <w:szCs w:val="24"/>
+        </w:rPr>
+        <w:t xml:space="preserve">taxa de aprendizado, </w:t>
+      </w:r>
+      <w:r>
+        <w:rPr>
+          <w:rFonts w:ascii="Times New Roman" w:hAnsi="Times New Roman" w:cs="Times New Roman"/>
+          <w:sz w:val="24"/>
+          <w:szCs w:val="24"/>
+        </w:rPr>
+        <w:t>valor aceitável do erro e dos valores iniciais nos pesos.</w:t>
+      </w:r>
+    </w:p>
+    <w:p>
+      <w:pPr>
+        <w:jc w:val="both"/>
+        <w:rPr>
+          <w:rFonts w:ascii="Times New Roman" w:hAnsi="Times New Roman" w:cs="Times New Roman"/>
+          <w:sz w:val="24"/>
+          <w:szCs w:val="24"/>
+        </w:rPr>
+      </w:pPr>
+    </w:p>
+    <w:p>
+      <w:pPr>
+        <w:jc w:val="both"/>
         <w:rPr>
           <w:rFonts w:ascii="Times New Roman" w:hAnsi="Times New Roman" w:cs="Times New Roman"/>
           <w:b/>
-          <w:sz w:val="28"/>
-          <w:szCs w:val="20"/>
-        </w:rPr>
-        <w:t>CONCLUSÃO</w:t>
-      </w:r>
-    </w:p>
-    <w:p>
-      <w:pPr>
-        <w:pStyle w:val="PargrafodaLista"/>
+          <w:sz w:val="24"/>
+          <w:szCs w:val="24"/>
+        </w:rPr>
+      </w:pPr>
+      <w:r>
         <w:rPr>
           <w:rFonts w:ascii="Times New Roman" w:hAnsi="Times New Roman" w:cs="Times New Roman"/>
           <w:b/>
-          <w:sz w:val="28"/>
-          <w:szCs w:val="20"/>
-        </w:rPr>
-      </w:pPr>
-    </w:p>
-    <w:p>
-      <w:pPr>
-        <w:pStyle w:val="PargrafodaLista"/>
-        <w:numPr>
-          <w:ilvl w:val="0"/>
-          <w:numId w:val="2"/>
-        </w:numPr>
-        <w:jc w:val="both"/>
-        <w:rPr>
-          <w:rFonts w:ascii="Times New Roman" w:hAnsi="Times New Roman" w:cs="Times New Roman"/>
-          <w:b/>
-          <w:sz w:val="28"/>
-          <w:szCs w:val="20"/>
-        </w:rPr>
-      </w:pPr>
-      <w:r>
-        <w:rPr>
-          <w:rFonts w:ascii="Times New Roman" w:hAnsi="Times New Roman" w:cs="Times New Roman"/>
-          <w:b/>
-          <w:sz w:val="28"/>
-          <w:szCs w:val="20"/>
+          <w:sz w:val="24"/>
+          <w:szCs w:val="24"/>
+        </w:rPr>
+        <w:t>REFERÊNCIAS</w:t>
+      </w:r>
+    </w:p>
+    <w:p>
+      <w:pPr>
+        <w:spacing w:line="360" w:lineRule="auto"/>
+        <w:jc w:val="both"/>
+        <w:rPr>
+          <w:rFonts w:ascii="Times New Roman" w:hAnsi="Times New Roman" w:cs="Times New Roman"/>
+          <w:sz w:val="24"/>
+          <w:szCs w:val="24"/>
+        </w:rPr>
+      </w:pPr>
+      <w:r>
+        <w:rPr>
+          <w:rFonts w:ascii="Times New Roman" w:hAnsi="Times New Roman" w:cs="Times New Roman"/>
+          <w:sz w:val="24"/>
+          <w:szCs w:val="24"/>
+        </w:rPr>
+        <w:t xml:space="preserve">ELTER, </w:t>
+      </w:r>
+      <w:proofErr w:type="spellStart"/>
+      <w:r>
+        <w:rPr>
+          <w:rFonts w:ascii="Times New Roman" w:hAnsi="Times New Roman" w:cs="Times New Roman"/>
+          <w:sz w:val="24"/>
+          <w:szCs w:val="24"/>
+        </w:rPr>
+        <w:t>Matthias</w:t>
+      </w:r>
+      <w:proofErr w:type="spellEnd"/>
+      <w:r>
+        <w:rPr>
+          <w:rFonts w:ascii="Times New Roman" w:hAnsi="Times New Roman" w:cs="Times New Roman"/>
+          <w:sz w:val="24"/>
+          <w:szCs w:val="24"/>
+        </w:rPr>
+        <w:t xml:space="preserve">. </w:t>
+      </w:r>
+      <w:proofErr w:type="spellStart"/>
+      <w:r>
+        <w:rPr>
+          <w:rFonts w:ascii="Times New Roman" w:hAnsi="Times New Roman" w:cs="Times New Roman"/>
+          <w:sz w:val="24"/>
+          <w:szCs w:val="24"/>
+        </w:rPr>
+        <w:t>Mammographic</w:t>
+      </w:r>
+      <w:proofErr w:type="spellEnd"/>
+      <w:r>
+        <w:rPr>
+          <w:rFonts w:ascii="Times New Roman" w:hAnsi="Times New Roman" w:cs="Times New Roman"/>
+          <w:sz w:val="24"/>
+          <w:szCs w:val="24"/>
+        </w:rPr>
+        <w:t xml:space="preserve"> Mass Data </w:t>
+      </w:r>
+      <w:proofErr w:type="gramStart"/>
+      <w:r>
+        <w:rPr>
+          <w:rFonts w:ascii="Times New Roman" w:hAnsi="Times New Roman" w:cs="Times New Roman"/>
+          <w:sz w:val="24"/>
+          <w:szCs w:val="24"/>
+        </w:rPr>
+        <w:t>Set .</w:t>
+      </w:r>
+      <w:proofErr w:type="gramEnd"/>
+      <w:r>
+        <w:rPr>
+          <w:rFonts w:ascii="Times New Roman" w:hAnsi="Times New Roman" w:cs="Times New Roman"/>
+          <w:sz w:val="24"/>
+          <w:szCs w:val="24"/>
+        </w:rPr>
+        <w:t xml:space="preserve"> Disponível em: &lt;http://archive.ics.uci.edu/ml/datasets/Mammographic+Mass&gt;. Acesso em: 16 ago. 2017.</w:t>
+      </w:r>
+    </w:p>
+    <w:p>
+      <w:pPr>
+        <w:spacing w:line="360" w:lineRule="auto"/>
+        <w:jc w:val="both"/>
+        <w:rPr>
+          <w:rFonts w:ascii="Times New Roman" w:hAnsi="Times New Roman" w:cs="Times New Roman"/>
+          <w:sz w:val="24"/>
+          <w:szCs w:val="24"/>
+        </w:rPr>
+      </w:pPr>
+      <w:r>
+        <w:rPr>
+          <w:rFonts w:ascii="Times New Roman" w:hAnsi="Times New Roman" w:cs="Times New Roman"/>
+          <w:sz w:val="24"/>
+          <w:szCs w:val="24"/>
+        </w:rPr>
+        <w:t>ANDRADE, Wesley Pereira. Câncer de mama: Entenda a classificação BIRADS. Disponível em: &lt;http://www.minhavida.com.br/saude/materias/18470-cancer-de-mama-entenda-a-classificacao-birads&gt;. Acesso em: 06 set. 2017.</w:t>
+      </w:r>
+    </w:p>
+    <w:p>
+      <w:pPr>
+        <w:spacing w:line="360" w:lineRule="auto"/>
+        <w:jc w:val="both"/>
+        <w:rPr>
+          <w:rFonts w:ascii="Times New Roman" w:hAnsi="Times New Roman" w:cs="Times New Roman"/>
+          <w:sz w:val="24"/>
+          <w:szCs w:val="24"/>
+        </w:rPr>
+      </w:pPr>
+      <w:r>
+        <w:rPr>
+          <w:rFonts w:ascii="Times New Roman" w:hAnsi="Times New Roman" w:cs="Times New Roman"/>
+          <w:sz w:val="24"/>
+          <w:szCs w:val="24"/>
+        </w:rPr>
+        <w:t xml:space="preserve">TATIBANA, Cassia Yuri; KAETSU, </w:t>
+      </w:r>
+      <w:proofErr w:type="spellStart"/>
+      <w:r>
+        <w:rPr>
+          <w:rFonts w:ascii="Times New Roman" w:hAnsi="Times New Roman" w:cs="Times New Roman"/>
+          <w:sz w:val="24"/>
+          <w:szCs w:val="24"/>
+        </w:rPr>
+        <w:t>Deisi</w:t>
+      </w:r>
+      <w:proofErr w:type="spellEnd"/>
+      <w:r>
+        <w:rPr>
+          <w:rFonts w:ascii="Times New Roman" w:hAnsi="Times New Roman" w:cs="Times New Roman"/>
+          <w:sz w:val="24"/>
+          <w:szCs w:val="24"/>
+        </w:rPr>
+        <w:t xml:space="preserve"> </w:t>
+      </w:r>
+      <w:proofErr w:type="spellStart"/>
+      <w:r>
+        <w:rPr>
+          <w:rFonts w:ascii="Times New Roman" w:hAnsi="Times New Roman" w:cs="Times New Roman"/>
+          <w:sz w:val="24"/>
+          <w:szCs w:val="24"/>
+        </w:rPr>
+        <w:t>Yuki</w:t>
+      </w:r>
+      <w:proofErr w:type="spellEnd"/>
+      <w:r>
+        <w:rPr>
+          <w:rFonts w:ascii="Times New Roman" w:hAnsi="Times New Roman" w:cs="Times New Roman"/>
+          <w:sz w:val="24"/>
+          <w:szCs w:val="24"/>
+        </w:rPr>
+        <w:t>. Redes Neurais. Disponível em: &lt;http://www.din.uem.br/ia/neurais/&gt;. Acesso em: 06 set. 2017.</w:t>
+      </w:r>
+    </w:p>
+    <w:p>
+      <w:pPr>
+        <w:spacing w:line="360" w:lineRule="auto"/>
+        <w:jc w:val="both"/>
+        <w:rPr>
+          <w:rFonts w:ascii="Times New Roman" w:hAnsi="Times New Roman" w:cs="Times New Roman"/>
+          <w:sz w:val="24"/>
+          <w:szCs w:val="24"/>
+        </w:rPr>
+      </w:pPr>
+      <w:r>
+        <w:rPr>
+          <w:rFonts w:ascii="Times New Roman" w:hAnsi="Times New Roman" w:cs="Times New Roman"/>
+          <w:sz w:val="24"/>
+          <w:szCs w:val="24"/>
         </w:rPr>
         <w:lastRenderedPageBreak/>
-        <w:t>REFERÊNCIAS</w:t>
-      </w:r>
-    </w:p>
-    <w:p>
-      <w:pPr>
-        <w:pStyle w:val="PargrafodaLista"/>
-        <w:jc w:val="both"/>
-        <w:rPr>
-          <w:rFonts w:ascii="Times New Roman" w:hAnsi="Times New Roman" w:cs="Times New Roman"/>
-          <w:sz w:val="24"/>
-          <w:szCs w:val="24"/>
-        </w:rPr>
-      </w:pPr>
-    </w:p>
-    <w:p>
-      <w:pPr>
-        <w:jc w:val="both"/>
-        <w:rPr>
-          <w:rFonts w:ascii="Times New Roman" w:hAnsi="Times New Roman" w:cs="Times New Roman"/>
-          <w:sz w:val="24"/>
-          <w:szCs w:val="24"/>
-        </w:rPr>
-      </w:pPr>
-      <w:r>
-        <w:rPr>
-          <w:rFonts w:ascii="Times New Roman" w:hAnsi="Times New Roman" w:cs="Times New Roman"/>
-          <w:sz w:val="24"/>
-          <w:szCs w:val="24"/>
-        </w:rPr>
-        <w:t>INCA</w:t>
-      </w:r>
-    </w:p>
-    <w:p>
-      <w:pPr>
-        <w:jc w:val="both"/>
-        <w:rPr>
-          <w:rFonts w:ascii="Times New Roman" w:hAnsi="Times New Roman" w:cs="Times New Roman"/>
-          <w:sz w:val="24"/>
-          <w:szCs w:val="24"/>
-        </w:rPr>
-      </w:pPr>
-      <w:hyperlink r:id="rId16" w:history="1">
-        <w:r>
-          <w:rPr>
-            <w:rStyle w:val="Hyperlink"/>
-            <w:rFonts w:ascii="Times New Roman" w:hAnsi="Times New Roman" w:cs="Times New Roman"/>
-            <w:sz w:val="24"/>
-            <w:szCs w:val="24"/>
-          </w:rPr>
-          <w:t>http://www2.inca.gov.br/wps/wcm/connect/tiposdecancer/site/home/mama/cancer_mama</w:t>
-        </w:r>
-      </w:hyperlink>
-      <w:r>
-        <w:rPr>
-          <w:rFonts w:ascii="Times New Roman" w:hAnsi="Times New Roman" w:cs="Times New Roman"/>
-          <w:sz w:val="24"/>
-          <w:szCs w:val="24"/>
-        </w:rPr>
-        <w:t>+</w:t>
-      </w:r>
-    </w:p>
-    <w:p>
-      <w:pPr>
-        <w:jc w:val="both"/>
-        <w:rPr>
-          <w:rFonts w:ascii="Times New Roman" w:hAnsi="Times New Roman" w:cs="Times New Roman"/>
-          <w:sz w:val="24"/>
-          <w:szCs w:val="24"/>
-        </w:rPr>
-      </w:pPr>
-      <w:hyperlink r:id="rId17" w:history="1">
-        <w:r>
-          <w:rPr>
-            <w:rStyle w:val="Hyperlink"/>
-            <w:rFonts w:ascii="Times New Roman" w:hAnsi="Times New Roman" w:cs="Times New Roman"/>
-            <w:sz w:val="24"/>
-            <w:szCs w:val="24"/>
-          </w:rPr>
-          <w:t>http://www.minhavida.com.br/saude/materias/18470-cancer-de-mama-entenda-a-classificacao-birads</w:t>
-        </w:r>
-      </w:hyperlink>
-    </w:p>
-    <w:p>
-      <w:pPr>
-        <w:jc w:val="both"/>
-        <w:rPr>
-          <w:rFonts w:ascii="Times New Roman" w:hAnsi="Times New Roman" w:cs="Times New Roman"/>
-          <w:sz w:val="24"/>
-          <w:szCs w:val="24"/>
-        </w:rPr>
-      </w:pPr>
-      <w:hyperlink r:id="rId18" w:history="1">
-        <w:r>
-          <w:rPr>
-            <w:rStyle w:val="Hyperlink"/>
-            <w:rFonts w:ascii="Times New Roman" w:hAnsi="Times New Roman" w:cs="Times New Roman"/>
-            <w:sz w:val="24"/>
-            <w:szCs w:val="24"/>
-          </w:rPr>
-          <w:t>https://www.mdsaude.com/2016/12/classificacao-bi-rads.html</w:t>
-        </w:r>
-      </w:hyperlink>
-    </w:p>
-    <w:p>
-      <w:pPr>
-        <w:jc w:val="both"/>
-        <w:rPr>
-          <w:rFonts w:ascii="Times New Roman" w:hAnsi="Times New Roman" w:cs="Times New Roman"/>
-          <w:sz w:val="24"/>
-          <w:szCs w:val="24"/>
-        </w:rPr>
-      </w:pPr>
-      <w:hyperlink r:id="rId19" w:history="1">
-        <w:r>
-          <w:rPr>
-            <w:rStyle w:val="Hyperlink"/>
-            <w:rFonts w:ascii="Times New Roman" w:hAnsi="Times New Roman" w:cs="Times New Roman"/>
-            <w:sz w:val="24"/>
-            <w:szCs w:val="24"/>
-          </w:rPr>
-          <w:t>http://conteudo.icmc.usp.br/pessoas/andre/research/neural/MLP.htm</w:t>
-        </w:r>
-      </w:hyperlink>
-    </w:p>
-    <w:p>
-      <w:pPr>
-        <w:jc w:val="both"/>
-        <w:rPr>
-          <w:rFonts w:ascii="Times New Roman" w:hAnsi="Times New Roman" w:cs="Times New Roman"/>
-          <w:sz w:val="24"/>
-          <w:szCs w:val="24"/>
-        </w:rPr>
-      </w:pPr>
-      <w:hyperlink r:id="rId20" w:history="1">
-        <w:r>
-          <w:rPr>
-            <w:rStyle w:val="Hyperlink"/>
-            <w:rFonts w:ascii="Times New Roman" w:hAnsi="Times New Roman" w:cs="Times New Roman"/>
-            <w:sz w:val="24"/>
-            <w:szCs w:val="24"/>
-          </w:rPr>
-          <w:t>ftp://ftp.dca.fee.unicamp.br/pub/docs/vonzuben/ia006_03/topico5_03.pdf</w:t>
-        </w:r>
-      </w:hyperlink>
-    </w:p>
-    <w:p>
-      <w:pPr>
-        <w:jc w:val="both"/>
-        <w:rPr>
-          <w:rFonts w:ascii="Times New Roman" w:hAnsi="Times New Roman" w:cs="Times New Roman"/>
-          <w:sz w:val="24"/>
-          <w:szCs w:val="24"/>
-        </w:rPr>
-      </w:pPr>
-      <w:bookmarkStart w:id="0" w:name="_GoBack"/>
-      <w:bookmarkEnd w:id="0"/>
+        <w:t xml:space="preserve">ZUBEN, </w:t>
+      </w:r>
+      <w:proofErr w:type="spellStart"/>
+      <w:r>
+        <w:rPr>
+          <w:rFonts w:ascii="Times New Roman" w:hAnsi="Times New Roman" w:cs="Times New Roman"/>
+          <w:sz w:val="24"/>
+          <w:szCs w:val="24"/>
+        </w:rPr>
+        <w:t>Profs</w:t>
+      </w:r>
+      <w:proofErr w:type="spellEnd"/>
+      <w:r>
+        <w:rPr>
+          <w:rFonts w:ascii="Times New Roman" w:hAnsi="Times New Roman" w:cs="Times New Roman"/>
+          <w:sz w:val="24"/>
+          <w:szCs w:val="24"/>
+        </w:rPr>
+        <w:t xml:space="preserve"> Fernando J. Von; ATTUX, </w:t>
+      </w:r>
+      <w:proofErr w:type="spellStart"/>
+      <w:r>
+        <w:rPr>
+          <w:rFonts w:ascii="Times New Roman" w:hAnsi="Times New Roman" w:cs="Times New Roman"/>
+          <w:sz w:val="24"/>
+          <w:szCs w:val="24"/>
+        </w:rPr>
+        <w:t>Romis</w:t>
+      </w:r>
+      <w:proofErr w:type="spellEnd"/>
+      <w:r>
+        <w:rPr>
+          <w:rFonts w:ascii="Times New Roman" w:hAnsi="Times New Roman" w:cs="Times New Roman"/>
+          <w:sz w:val="24"/>
+          <w:szCs w:val="24"/>
+        </w:rPr>
+        <w:t xml:space="preserve"> R. </w:t>
+      </w:r>
+      <w:proofErr w:type="gramStart"/>
+      <w:r>
+        <w:rPr>
+          <w:rFonts w:ascii="Times New Roman" w:hAnsi="Times New Roman" w:cs="Times New Roman"/>
+          <w:sz w:val="24"/>
+          <w:szCs w:val="24"/>
+        </w:rPr>
+        <w:t>F. .</w:t>
+      </w:r>
+      <w:proofErr w:type="gramEnd"/>
+      <w:r>
+        <w:rPr>
+          <w:rFonts w:ascii="Times New Roman" w:hAnsi="Times New Roman" w:cs="Times New Roman"/>
+          <w:sz w:val="24"/>
+          <w:szCs w:val="24"/>
+        </w:rPr>
+        <w:t xml:space="preserve"> Perceptron de Múltiplas Camadas*. Disponível em: &lt;http://ftp://ftp.dca.fee.unicamp.br/pub/docs/vonzuben/ia353_1s07/topico5_07.pdf&gt;. Acesso em: 08 set. 2017.</w:t>
+      </w:r>
+    </w:p>
+    <w:p>
+      <w:pPr>
+        <w:spacing w:line="360" w:lineRule="auto"/>
+        <w:jc w:val="both"/>
+        <w:rPr>
+          <w:rFonts w:ascii="Times New Roman" w:hAnsi="Times New Roman" w:cs="Times New Roman"/>
+          <w:sz w:val="24"/>
+          <w:szCs w:val="24"/>
+        </w:rPr>
+      </w:pPr>
+      <w:r>
+        <w:rPr>
+          <w:rFonts w:ascii="Times New Roman" w:hAnsi="Times New Roman" w:cs="Times New Roman"/>
+          <w:sz w:val="24"/>
+          <w:szCs w:val="24"/>
+        </w:rPr>
+        <w:t>MINISTÉRIO DA SAÚDE, INCA. MAMA. Disponível em: &lt;http://www2.inca.gov.br/wps/wcm/connect/tiposdecancer/site/home/mama/cancer_mama&gt;. Acesso em: 09 set. 2017.</w:t>
+      </w:r>
+    </w:p>
+    <w:p>
+      <w:pPr>
+        <w:spacing w:line="360" w:lineRule="auto"/>
+        <w:jc w:val="both"/>
+        <w:rPr>
+          <w:rFonts w:ascii="Times New Roman" w:hAnsi="Times New Roman" w:cs="Times New Roman"/>
+          <w:sz w:val="24"/>
+          <w:szCs w:val="24"/>
+        </w:rPr>
+      </w:pPr>
+      <w:r>
+        <w:rPr>
+          <w:rFonts w:ascii="Times New Roman" w:hAnsi="Times New Roman" w:cs="Times New Roman"/>
+          <w:sz w:val="24"/>
+          <w:szCs w:val="24"/>
+        </w:rPr>
+        <w:t xml:space="preserve">PINHEIRO, </w:t>
+      </w:r>
+      <w:proofErr w:type="spellStart"/>
+      <w:r>
+        <w:rPr>
+          <w:rFonts w:ascii="Times New Roman" w:hAnsi="Times New Roman" w:cs="Times New Roman"/>
+          <w:sz w:val="24"/>
+          <w:szCs w:val="24"/>
+        </w:rPr>
+        <w:t>Dr</w:t>
+      </w:r>
+      <w:proofErr w:type="spellEnd"/>
+      <w:r>
+        <w:rPr>
+          <w:rFonts w:ascii="Times New Roman" w:hAnsi="Times New Roman" w:cs="Times New Roman"/>
+          <w:sz w:val="24"/>
+          <w:szCs w:val="24"/>
+        </w:rPr>
+        <w:t xml:space="preserve"> Pedro. ENTENDA A CLASSIFICAÇÃO BI-RADS DA MAMOGRAFIA. Disponível em: &lt;https://www.mdsaude.com/2016/12/classificacao-bi-rads.html&gt;. Acesso em: 09 set. 2017.</w:t>
+      </w:r>
+    </w:p>
+    <w:p>
+      <w:pPr>
+        <w:spacing w:line="360" w:lineRule="auto"/>
+        <w:jc w:val="both"/>
+        <w:rPr>
+          <w:rFonts w:ascii="Times New Roman" w:hAnsi="Times New Roman" w:cs="Times New Roman"/>
+          <w:sz w:val="24"/>
+          <w:szCs w:val="24"/>
+        </w:rPr>
+      </w:pPr>
+      <w:r>
+        <w:rPr>
+          <w:rFonts w:ascii="Times New Roman" w:hAnsi="Times New Roman" w:cs="Times New Roman"/>
+          <w:sz w:val="24"/>
+          <w:szCs w:val="24"/>
+        </w:rPr>
+        <w:t xml:space="preserve">ICMC, </w:t>
+      </w:r>
+      <w:proofErr w:type="spellStart"/>
+      <w:r>
+        <w:rPr>
+          <w:rFonts w:ascii="Times New Roman" w:hAnsi="Times New Roman" w:cs="Times New Roman"/>
+          <w:sz w:val="24"/>
+          <w:szCs w:val="24"/>
+        </w:rPr>
+        <w:t>Andre</w:t>
+      </w:r>
+      <w:proofErr w:type="spellEnd"/>
+      <w:r>
+        <w:rPr>
+          <w:rFonts w:ascii="Times New Roman" w:hAnsi="Times New Roman" w:cs="Times New Roman"/>
+          <w:sz w:val="24"/>
+          <w:szCs w:val="24"/>
+        </w:rPr>
+        <w:t xml:space="preserve">. Perceptron </w:t>
+      </w:r>
+      <w:proofErr w:type="spellStart"/>
+      <w:r>
+        <w:rPr>
+          <w:rFonts w:ascii="Times New Roman" w:hAnsi="Times New Roman" w:cs="Times New Roman"/>
+          <w:sz w:val="24"/>
+          <w:szCs w:val="24"/>
+        </w:rPr>
+        <w:t>Multi-Camadas</w:t>
+      </w:r>
+      <w:proofErr w:type="spellEnd"/>
+      <w:r>
+        <w:rPr>
+          <w:rFonts w:ascii="Times New Roman" w:hAnsi="Times New Roman" w:cs="Times New Roman"/>
+          <w:sz w:val="24"/>
+          <w:szCs w:val="24"/>
+        </w:rPr>
+        <w:t xml:space="preserve"> (MLP). Disponível em: &lt;http://conteudo.icmc.usp.br/pessoas/andre/research/neural/MLP.htm&gt;. Acesso em: 11 set. 2017.</w:t>
+      </w:r>
+    </w:p>
+    <w:p>
+      <w:pPr>
+        <w:spacing w:line="360" w:lineRule="auto"/>
+        <w:jc w:val="both"/>
+        <w:rPr>
+          <w:rFonts w:ascii="Times New Roman" w:hAnsi="Times New Roman" w:cs="Times New Roman"/>
+          <w:sz w:val="24"/>
+          <w:szCs w:val="24"/>
+        </w:rPr>
+      </w:pPr>
+      <w:r>
+        <w:rPr>
+          <w:rFonts w:ascii="Times New Roman" w:hAnsi="Times New Roman" w:cs="Times New Roman"/>
+          <w:sz w:val="24"/>
+          <w:szCs w:val="24"/>
+        </w:rPr>
+        <w:t xml:space="preserve">ZUBEN, </w:t>
+      </w:r>
+      <w:proofErr w:type="spellStart"/>
+      <w:r>
+        <w:rPr>
+          <w:rFonts w:ascii="Times New Roman" w:hAnsi="Times New Roman" w:cs="Times New Roman"/>
+          <w:sz w:val="24"/>
+          <w:szCs w:val="24"/>
+        </w:rPr>
+        <w:t>Profs</w:t>
+      </w:r>
+      <w:proofErr w:type="spellEnd"/>
+      <w:r>
+        <w:rPr>
+          <w:rFonts w:ascii="Times New Roman" w:hAnsi="Times New Roman" w:cs="Times New Roman"/>
+          <w:sz w:val="24"/>
+          <w:szCs w:val="24"/>
+        </w:rPr>
+        <w:t xml:space="preserve"> Fernando J. Von; CASTRO, Prof. Leandro N. </w:t>
+      </w:r>
+      <w:proofErr w:type="gramStart"/>
+      <w:r>
+        <w:rPr>
+          <w:rFonts w:ascii="Times New Roman" w:hAnsi="Times New Roman" w:cs="Times New Roman"/>
+          <w:sz w:val="24"/>
+          <w:szCs w:val="24"/>
+        </w:rPr>
+        <w:t>de .</w:t>
+      </w:r>
+      <w:proofErr w:type="gramEnd"/>
+      <w:r>
+        <w:rPr>
+          <w:rFonts w:ascii="Times New Roman" w:hAnsi="Times New Roman" w:cs="Times New Roman"/>
+          <w:sz w:val="24"/>
+          <w:szCs w:val="24"/>
+        </w:rPr>
+        <w:t xml:space="preserve"> Redes Neurais Artificiais. Disponível em: &lt;http://ftp://ftp.dca.fee.unicamp.br/pub/docs/vonzuben/ia006_03/topico5_03.pdf&gt;. Acesso em: 14 set. 2017.</w:t>
+      </w:r>
     </w:p>
     <w:sectPr>
       <w:pgSz w:w="11906" w:h="16838"/>
@@ -3253,7 +4875,7 @@
 
 <file path=word/numbering.xml><?xml version="1.0" encoding="utf-8"?>
 <w:numbering xmlns:wpc="http://schemas.microsoft.com/office/word/2010/wordprocessingCanvas" xmlns:mc="http://schemas.openxmlformats.org/markup-compatibility/2006" xmlns:o="urn:schemas-microsoft-com:office:office" xmlns:r="http://schemas.openxmlformats.org/officeDocument/2006/relationships" xmlns:m="http://schemas.openxmlformats.org/officeDocument/2006/math" xmlns:v="urn:schemas-microsoft-com:vml" xmlns:wp14="http://schemas.microsoft.com/office/word/2010/wordprocessingDrawing" xmlns:wp="http://schemas.openxmlformats.org/drawingml/2006/wordprocessingDrawing" xmlns:w10="urn:schemas-microsoft-com:office:word" xmlns:w="http://schemas.openxmlformats.org/wordprocessingml/2006/main" xmlns:w14="http://schemas.microsoft.com/office/word/2010/wordml" xmlns:w15="http://schemas.microsoft.com/office/word/2012/wordml" xmlns:wpg="http://schemas.microsoft.com/office/word/2010/wordprocessingGroup" xmlns:wpi="http://schemas.microsoft.com/office/word/2010/wordprocessingInk" xmlns:wne="http://schemas.microsoft.com/office/word/2006/wordml" xmlns:wps="http://schemas.microsoft.com/office/word/2010/wordprocessingShape" mc:Ignorable="w14 w15 wp14">
-  <w:abstractNum w:abstractNumId="0">
+  <w:abstractNum w:abstractNumId="0" w15:restartNumberingAfterBreak="0">
     <w:nsid w:val="2E551D47"/>
     <w:multiLevelType w:val="hybridMultilevel"/>
     <w:tmpl w:val="A33CD36A"/>
@@ -3339,7 +4961,7 @@
       </w:pPr>
     </w:lvl>
   </w:abstractNum>
-  <w:abstractNum w:abstractNumId="1">
+  <w:abstractNum w:abstractNumId="1" w15:restartNumberingAfterBreak="0">
     <w:nsid w:val="318757C0"/>
     <w:multiLevelType w:val="hybridMultilevel"/>
     <w:tmpl w:val="399EE236"/>
@@ -3425,7 +5047,7 @@
       </w:pPr>
     </w:lvl>
   </w:abstractNum>
-  <w:abstractNum w:abstractNumId="2">
+  <w:abstractNum w:abstractNumId="2" w15:restartNumberingAfterBreak="0">
     <w:nsid w:val="4CC447C7"/>
     <w:multiLevelType w:val="hybridMultilevel"/>
     <w:tmpl w:val="C936CBC2"/>
@@ -3538,7 +5160,7 @@
       </w:rPr>
     </w:lvl>
   </w:abstractNum>
-  <w:abstractNum w:abstractNumId="3">
+  <w:abstractNum w:abstractNumId="3" w15:restartNumberingAfterBreak="0">
     <w:nsid w:val="579D7960"/>
     <w:multiLevelType w:val="hybridMultilevel"/>
     <w:tmpl w:val="0638DD00"/>
@@ -3624,7 +5246,7 @@
       </w:pPr>
     </w:lvl>
   </w:abstractNum>
-  <w:abstractNum w:abstractNumId="4">
+  <w:abstractNum w:abstractNumId="4" w15:restartNumberingAfterBreak="0">
     <w:nsid w:val="725D23E4"/>
     <w:multiLevelType w:val="hybridMultilevel"/>
     <w:tmpl w:val="4E86E344"/>
@@ -4232,6 +5854,126 @@
       <w:szCs w:val="18"/>
     </w:rPr>
   </w:style>
+  <w:style w:type="character" w:styleId="Refdecomentrio">
+    <w:name w:val="annotation reference"/>
+    <w:basedOn w:val="Fontepargpadro"/>
+    <w:uiPriority w:val="99"/>
+    <w:semiHidden/>
+    <w:unhideWhenUsed/>
+    <w:rsid w:val="00912FAC"/>
+    <w:rPr>
+      <w:sz w:val="16"/>
+      <w:szCs w:val="16"/>
+    </w:rPr>
+  </w:style>
+  <w:style w:type="paragraph" w:styleId="Textodecomentrio">
+    <w:name w:val="annotation text"/>
+    <w:basedOn w:val="Normal"/>
+    <w:link w:val="TextodecomentrioChar"/>
+    <w:uiPriority w:val="99"/>
+    <w:semiHidden/>
+    <w:unhideWhenUsed/>
+    <w:rsid w:val="00912FAC"/>
+    <w:pPr>
+      <w:spacing w:line="240" w:lineRule="auto"/>
+    </w:pPr>
+    <w:rPr>
+      <w:sz w:val="20"/>
+      <w:szCs w:val="20"/>
+    </w:rPr>
+  </w:style>
+  <w:style w:type="character" w:customStyle="1" w:styleId="TextodecomentrioChar">
+    <w:name w:val="Texto de comentário Char"/>
+    <w:basedOn w:val="Fontepargpadro"/>
+    <w:link w:val="Textodecomentrio"/>
+    <w:uiPriority w:val="99"/>
+    <w:semiHidden/>
+    <w:rsid w:val="00912FAC"/>
+    <w:rPr>
+      <w:sz w:val="20"/>
+      <w:szCs w:val="20"/>
+    </w:rPr>
+  </w:style>
+  <w:style w:type="paragraph" w:styleId="Assuntodocomentrio">
+    <w:name w:val="annotation subject"/>
+    <w:basedOn w:val="Textodecomentrio"/>
+    <w:next w:val="Textodecomentrio"/>
+    <w:link w:val="AssuntodocomentrioChar"/>
+    <w:uiPriority w:val="99"/>
+    <w:semiHidden/>
+    <w:unhideWhenUsed/>
+    <w:rsid w:val="00912FAC"/>
+    <w:rPr>
+      <w:b/>
+      <w:bCs/>
+    </w:rPr>
+  </w:style>
+  <w:style w:type="character" w:customStyle="1" w:styleId="AssuntodocomentrioChar">
+    <w:name w:val="Assunto do comentário Char"/>
+    <w:basedOn w:val="TextodecomentrioChar"/>
+    <w:link w:val="Assuntodocomentrio"/>
+    <w:uiPriority w:val="99"/>
+    <w:semiHidden/>
+    <w:rsid w:val="00912FAC"/>
+    <w:rPr>
+      <w:b/>
+      <w:bCs/>
+      <w:sz w:val="20"/>
+      <w:szCs w:val="20"/>
+    </w:rPr>
+  </w:style>
+  <w:style w:type="paragraph" w:styleId="Textodebalo">
+    <w:name w:val="Balloon Text"/>
+    <w:basedOn w:val="Normal"/>
+    <w:link w:val="TextodebaloChar"/>
+    <w:uiPriority w:val="99"/>
+    <w:semiHidden/>
+    <w:unhideWhenUsed/>
+    <w:rsid w:val="00912FAC"/>
+    <w:pPr>
+      <w:spacing w:after="0" w:line="240" w:lineRule="auto"/>
+    </w:pPr>
+    <w:rPr>
+      <w:rFonts w:ascii="Segoe UI" w:hAnsi="Segoe UI" w:cs="Segoe UI"/>
+      <w:sz w:val="18"/>
+      <w:szCs w:val="18"/>
+    </w:rPr>
+  </w:style>
+  <w:style w:type="character" w:customStyle="1" w:styleId="TextodebaloChar">
+    <w:name w:val="Texto de balão Char"/>
+    <w:basedOn w:val="Fontepargpadro"/>
+    <w:link w:val="Textodebalo"/>
+    <w:uiPriority w:val="99"/>
+    <w:semiHidden/>
+    <w:rsid w:val="00912FAC"/>
+    <w:rPr>
+      <w:rFonts w:ascii="Segoe UI" w:hAnsi="Segoe UI" w:cs="Segoe UI"/>
+      <w:sz w:val="18"/>
+      <w:szCs w:val="18"/>
+    </w:rPr>
+  </w:style>
+  <w:style w:type="character" w:styleId="TextodoEspaoReservado">
+    <w:name w:val="Placeholder Text"/>
+    <w:basedOn w:val="Fontepargpadro"/>
+    <w:uiPriority w:val="99"/>
+    <w:semiHidden/>
+    <w:rsid w:val="00F76F1C"/>
+    <w:rPr>
+      <w:color w:val="808080"/>
+    </w:rPr>
+  </w:style>
+  <w:style w:type="character" w:styleId="HiperlinkVisitado">
+    <w:name w:val="FollowedHyperlink"/>
+    <w:basedOn w:val="Fontepargpadro"/>
+    <w:uiPriority w:val="99"/>
+    <w:semiHidden/>
+    <w:unhideWhenUsed/>
+    <w:rsid w:val="002D2434"/>
+    <w:rPr>
+      <w:color w:val="954F72" w:themeColor="followedHyperlink"/>
+      <w:u w:val="single"/>
+    </w:rPr>
+  </w:style>
 </w:styles>
 </file>
 

</xml_diff>